<commit_message>
added text to Abbruchkriterien
</commit_message>
<xml_diff>
--- a/00_ProjectAdministration/02_MainExp/02_Ethics/Pruefplan_CERED.docx
+++ b/00_ProjectAdministration/02_MainExp/02_Ethics/Pruefplan_CERED.docx
@@ -118,43 +118,7 @@
           <w:b/>
           <w:lang w:val="de-DE"/>
         </w:rPr>
-        <w:t xml:space="preserve">Teil 1: Need </w:t>
-      </w:r>
-      <w:proofErr w:type="spellStart"/>
-      <w:r>
-        <w:rPr>
-          <w:rFonts w:ascii="Times New Roman" w:hAnsi="Times New Roman" w:cs="Times New Roman"/>
-          <w:b/>
-          <w:lang w:val="de-DE"/>
-        </w:rPr>
-        <w:t>for</w:t>
-      </w:r>
-      <w:proofErr w:type="spellEnd"/>
-      <w:r>
-        <w:rPr>
-          <w:rFonts w:ascii="Times New Roman" w:hAnsi="Times New Roman" w:cs="Times New Roman"/>
-          <w:b/>
-          <w:lang w:val="de-DE"/>
-        </w:rPr>
-        <w:t xml:space="preserve"> </w:t>
-      </w:r>
-      <w:proofErr w:type="spellStart"/>
-      <w:r>
-        <w:rPr>
-          <w:rFonts w:ascii="Times New Roman" w:hAnsi="Times New Roman" w:cs="Times New Roman"/>
-          <w:b/>
-          <w:lang w:val="de-DE"/>
-        </w:rPr>
-        <w:t>Cognition</w:t>
-      </w:r>
-      <w:proofErr w:type="spellEnd"/>
-      <w:r>
-        <w:rPr>
-          <w:rFonts w:ascii="Times New Roman" w:hAnsi="Times New Roman" w:cs="Times New Roman"/>
-          <w:b/>
-          <w:lang w:val="de-DE"/>
-        </w:rPr>
-        <w:t xml:space="preserve"> und subjektive Werte von kognitiven Anforderungsstufen:</w:t>
+        <w:t>Teil 1: Need for Cognition und subjektive Werte von kognitiven Anforderungsstufen:</w:t>
       </w:r>
     </w:p>
     <w:p>
@@ -685,39 +649,7 @@
             <w:rFonts w:ascii="Times New Roman" w:hAnsi="Times New Roman" w:cs="Times New Roman"/>
             <w:lang w:val="de-DE"/>
           </w:rPr>
-          <w:t xml:space="preserve"> in der Persönlichkeitseigenschaft Need </w:t>
-        </w:r>
-        <w:proofErr w:type="spellStart"/>
-        <w:r>
-          <w:rPr>
-            <w:rFonts w:ascii="Times New Roman" w:hAnsi="Times New Roman" w:cs="Times New Roman"/>
-            <w:lang w:val="de-DE"/>
-          </w:rPr>
-          <w:t>for</w:t>
-        </w:r>
-        <w:proofErr w:type="spellEnd"/>
-        <w:r>
-          <w:rPr>
-            <w:rFonts w:ascii="Times New Roman" w:hAnsi="Times New Roman" w:cs="Times New Roman"/>
-            <w:lang w:val="de-DE"/>
-          </w:rPr>
-          <w:t xml:space="preserve"> </w:t>
-        </w:r>
-        <w:proofErr w:type="spellStart"/>
-        <w:r>
-          <w:rPr>
-            <w:rFonts w:ascii="Times New Roman" w:hAnsi="Times New Roman" w:cs="Times New Roman"/>
-            <w:lang w:val="de-DE"/>
-          </w:rPr>
-          <w:t>Cognition</w:t>
-        </w:r>
-        <w:proofErr w:type="spellEnd"/>
-        <w:r>
-          <w:rPr>
-            <w:rFonts w:ascii="Times New Roman" w:hAnsi="Times New Roman" w:cs="Times New Roman"/>
-            <w:lang w:val="de-DE"/>
-          </w:rPr>
-          <w:t xml:space="preserve"> mit unterschiedlichen </w:t>
+          <w:t xml:space="preserve"> in der Persönlichkeitseigenschaft Need for Cognition mit unterschiedlichen </w:t>
         </w:r>
       </w:ins>
       <w:ins w:id="23" w:author="Christoph Scheffel" w:date="2021-12-02T09:19:00Z">
@@ -735,39 +667,7 @@
             <w:rFonts w:ascii="Times New Roman" w:hAnsi="Times New Roman" w:cs="Times New Roman"/>
             <w:lang w:val="de-DE"/>
           </w:rPr>
-          <w:t xml:space="preserve">Es soll betrachtet werden, ob Need </w:t>
-        </w:r>
-        <w:proofErr w:type="spellStart"/>
-        <w:r>
-          <w:rPr>
-            <w:rFonts w:ascii="Times New Roman" w:hAnsi="Times New Roman" w:cs="Times New Roman"/>
-            <w:lang w:val="de-DE"/>
-          </w:rPr>
-          <w:t>for</w:t>
-        </w:r>
-        <w:proofErr w:type="spellEnd"/>
-        <w:r>
-          <w:rPr>
-            <w:rFonts w:ascii="Times New Roman" w:hAnsi="Times New Roman" w:cs="Times New Roman"/>
-            <w:lang w:val="de-DE"/>
-          </w:rPr>
-          <w:t xml:space="preserve"> </w:t>
-        </w:r>
-        <w:proofErr w:type="spellStart"/>
-        <w:r>
-          <w:rPr>
-            <w:rFonts w:ascii="Times New Roman" w:hAnsi="Times New Roman" w:cs="Times New Roman"/>
-            <w:lang w:val="de-DE"/>
-          </w:rPr>
-          <w:t>Cognition</w:t>
-        </w:r>
-        <w:proofErr w:type="spellEnd"/>
-        <w:r>
-          <w:rPr>
-            <w:rFonts w:ascii="Times New Roman" w:hAnsi="Times New Roman" w:cs="Times New Roman"/>
-            <w:lang w:val="de-DE"/>
-          </w:rPr>
-          <w:t xml:space="preserve"> die jeweiligen subjektiven Werte vorhersagen kann.</w:t>
+          <w:t>Es soll betrachtet werden, ob Need for Cognition die jeweiligen subjektiven Werte vorhersagen kann.</w:t>
         </w:r>
       </w:ins>
     </w:p>
@@ -1165,23 +1065,7 @@
           <w:rFonts w:ascii="Times New Roman" w:hAnsi="Times New Roman" w:cs="Times New Roman"/>
           <w:lang w:val="de-DE"/>
         </w:rPr>
-        <w:t xml:space="preserve"> bzw. </w:t>
-      </w:r>
-      <w:proofErr w:type="spellStart"/>
-      <w:r>
-        <w:rPr>
-          <w:rFonts w:ascii="Times New Roman" w:hAnsi="Times New Roman" w:cs="Times New Roman"/>
-          <w:lang w:val="de-DE"/>
-        </w:rPr>
-        <w:t>EmoPicS</w:t>
-      </w:r>
-      <w:proofErr w:type="spellEnd"/>
-      <w:r>
-        <w:rPr>
-          <w:rFonts w:ascii="Times New Roman" w:hAnsi="Times New Roman" w:cs="Times New Roman"/>
-          <w:lang w:val="de-DE"/>
-        </w:rPr>
-        <w:t xml:space="preserve"> </w:t>
+        <w:t xml:space="preserve"> bzw. EmoPicS </w:t>
       </w:r>
       <w:r>
         <w:rPr>
@@ -1231,39 +1115,7 @@
           <w:rFonts w:ascii="Times New Roman" w:hAnsi="Times New Roman" w:cs="Times New Roman"/>
           <w:lang w:val="de-DE"/>
         </w:rPr>
-        <w:t xml:space="preserve">nach Vorbild des </w:t>
-      </w:r>
-      <w:proofErr w:type="spellStart"/>
-      <w:r>
-        <w:rPr>
-          <w:rFonts w:ascii="Times New Roman" w:hAnsi="Times New Roman" w:cs="Times New Roman"/>
-          <w:lang w:val="de-DE"/>
-        </w:rPr>
-        <w:t>Cognitive</w:t>
-      </w:r>
-      <w:proofErr w:type="spellEnd"/>
-      <w:r>
-        <w:rPr>
-          <w:rFonts w:ascii="Times New Roman" w:hAnsi="Times New Roman" w:cs="Times New Roman"/>
-          <w:lang w:val="de-DE"/>
-        </w:rPr>
-        <w:t>-Effort-</w:t>
-      </w:r>
-      <w:proofErr w:type="spellStart"/>
-      <w:r>
-        <w:rPr>
-          <w:rFonts w:ascii="Times New Roman" w:hAnsi="Times New Roman" w:cs="Times New Roman"/>
-          <w:lang w:val="de-DE"/>
-        </w:rPr>
-        <w:t>Discounting</w:t>
-      </w:r>
-      <w:proofErr w:type="spellEnd"/>
-      <w:r>
-        <w:rPr>
-          <w:rFonts w:ascii="Times New Roman" w:hAnsi="Times New Roman" w:cs="Times New Roman"/>
-          <w:lang w:val="de-DE"/>
-        </w:rPr>
-        <w:t xml:space="preserve">-Paradigmas </w:t>
+        <w:t xml:space="preserve">nach Vorbild des Cognitive-Effort-Discounting-Paradigmas </w:t>
       </w:r>
       <w:r>
         <w:rPr>
@@ -1340,44 +1192,19 @@
         <w:rPr>
           <w:ins w:id="54" w:author="Christoph Scheffel" w:date="2021-12-15T10:16:00Z"/>
           <w:rFonts w:ascii="Times New Roman" w:hAnsi="Times New Roman" w:cs="Times New Roman"/>
-          <w:rPrChange w:id="55" w:author="Christoph Scheffel" w:date="2021-12-15T10:16:00Z">
-            <w:rPr>
-              <w:ins w:id="56" w:author="Christoph Scheffel" w:date="2021-12-15T10:16:00Z"/>
-              <w:rFonts w:ascii="Times New Roman" w:hAnsi="Times New Roman" w:cs="Times New Roman"/>
-              <w:lang w:val="de-DE"/>
-            </w:rPr>
-          </w:rPrChange>
-        </w:rPr>
-        <w:pPrChange w:id="57" w:author="Christoph Scheffel" w:date="2021-12-15T09:27:00Z">
+          <w:lang w:val="de-DE"/>
+        </w:rPr>
+        <w:pPrChange w:id="55" w:author="Christoph Scheffel" w:date="2021-12-15T09:27:00Z">
           <w:pPr/>
         </w:pPrChange>
       </w:pPr>
-      <w:proofErr w:type="spellStart"/>
-      <w:ins w:id="58" w:author="Christoph Scheffel" w:date="2021-12-15T10:16:00Z">
-        <w:r>
-          <w:rPr>
-            <w:rFonts w:ascii="Times New Roman" w:hAnsi="Times New Roman" w:cs="Times New Roman"/>
-            <w:rPrChange w:id="59" w:author="Christoph Scheffel" w:date="2021-12-15T10:16:00Z">
-              <w:rPr>
-                <w:rFonts w:ascii="Times New Roman" w:hAnsi="Times New Roman" w:cs="Times New Roman"/>
-                <w:lang w:val="de-DE"/>
-              </w:rPr>
-            </w:rPrChange>
-          </w:rPr>
-          <w:t>Kognitives</w:t>
-        </w:r>
-        <w:proofErr w:type="spellEnd"/>
-        <w:r>
-          <w:rPr>
-            <w:rFonts w:ascii="Times New Roman" w:hAnsi="Times New Roman" w:cs="Times New Roman"/>
-            <w:rPrChange w:id="60" w:author="Christoph Scheffel" w:date="2021-12-15T10:16:00Z">
-              <w:rPr>
-                <w:rFonts w:ascii="Times New Roman" w:hAnsi="Times New Roman" w:cs="Times New Roman"/>
-                <w:lang w:val="de-DE"/>
-              </w:rPr>
-            </w:rPrChange>
-          </w:rPr>
-          <w:t xml:space="preserve"> Effort Discounting:</w:t>
+      <w:ins w:id="56" w:author="Christoph Scheffel" w:date="2021-12-15T10:16:00Z">
+        <w:r>
+          <w:rPr>
+            <w:rFonts w:ascii="Times New Roman" w:hAnsi="Times New Roman" w:cs="Times New Roman"/>
+            <w:lang w:val="de-DE"/>
+          </w:rPr>
+          <w:t>Kognitives Effort Discounting:</w:t>
         </w:r>
       </w:ins>
     </w:p>
@@ -1385,54 +1212,33 @@
       <w:pPr>
         <w:jc w:val="both"/>
         <w:rPr>
-          <w:ins w:id="61" w:author="Christoph Scheffel" w:date="2021-12-15T10:16:00Z"/>
-          <w:rFonts w:ascii="Times New Roman" w:hAnsi="Times New Roman" w:cs="Times New Roman"/>
-          <w:rPrChange w:id="62" w:author="Christoph Scheffel" w:date="2021-12-15T10:16:00Z">
-            <w:rPr>
-              <w:ins w:id="63" w:author="Christoph Scheffel" w:date="2021-12-15T10:16:00Z"/>
-              <w:rFonts w:ascii="Times New Roman" w:hAnsi="Times New Roman" w:cs="Times New Roman"/>
-              <w:lang w:val="de-DE"/>
-            </w:rPr>
-          </w:rPrChange>
-        </w:rPr>
-        <w:pPrChange w:id="64" w:author="Christoph Scheffel" w:date="2021-12-15T09:27:00Z">
+          <w:ins w:id="57" w:author="Christoph Scheffel" w:date="2021-12-15T10:16:00Z"/>
+          <w:rFonts w:ascii="Times New Roman" w:hAnsi="Times New Roman" w:cs="Times New Roman"/>
+          <w:lang w:val="de-DE"/>
+        </w:rPr>
+        <w:pPrChange w:id="58" w:author="Christoph Scheffel" w:date="2021-12-15T09:27:00Z">
           <w:pPr/>
         </w:pPrChange>
       </w:pPr>
-      <w:ins w:id="65" w:author="Christoph Scheffel" w:date="2021-12-15T10:16:00Z">
-        <w:r>
-          <w:rPr>
-            <w:rFonts w:ascii="Times New Roman" w:hAnsi="Times New Roman" w:cs="Times New Roman"/>
-            <w:rPrChange w:id="66" w:author="Christoph Scheffel" w:date="2021-12-15T10:16:00Z">
-              <w:rPr>
-                <w:rFonts w:ascii="Times New Roman" w:hAnsi="Times New Roman" w:cs="Times New Roman"/>
-                <w:lang w:val="de-DE"/>
-              </w:rPr>
-            </w:rPrChange>
+      <w:ins w:id="59" w:author="Christoph Scheffel" w:date="2021-12-15T10:16:00Z">
+        <w:r>
+          <w:rPr>
+            <w:rFonts w:ascii="Times New Roman" w:hAnsi="Times New Roman" w:cs="Times New Roman"/>
+            <w:lang w:val="de-DE"/>
           </w:rPr>
           <w:t>[</w:t>
         </w:r>
         <w:r>
           <w:rPr>
             <w:rFonts w:ascii="Times New Roman" w:hAnsi="Times New Roman" w:cs="Times New Roman"/>
-            <w:rPrChange w:id="67" w:author="Christoph Scheffel" w:date="2021-12-15T10:16:00Z">
-              <w:rPr>
-                <w:rFonts w:ascii="Times New Roman" w:hAnsi="Times New Roman" w:cs="Times New Roman"/>
-                <w:lang w:val="de-DE"/>
-              </w:rPr>
-            </w:rPrChange>
+            <w:lang w:val="de-DE"/>
           </w:rPr>
           <w:t>…</w:t>
         </w:r>
         <w:r>
           <w:rPr>
             <w:rFonts w:ascii="Times New Roman" w:hAnsi="Times New Roman" w:cs="Times New Roman"/>
-            <w:rPrChange w:id="68" w:author="Christoph Scheffel" w:date="2021-12-15T10:16:00Z">
-              <w:rPr>
-                <w:rFonts w:ascii="Times New Roman" w:hAnsi="Times New Roman" w:cs="Times New Roman"/>
-                <w:lang w:val="de-DE"/>
-              </w:rPr>
-            </w:rPrChange>
+            <w:lang w:val="de-DE"/>
           </w:rPr>
           <w:t>]</w:t>
         </w:r>
@@ -1442,58 +1248,21 @@
       <w:pPr>
         <w:jc w:val="both"/>
         <w:rPr>
-          <w:ins w:id="69" w:author="Christoph Scheffel" w:date="2021-12-15T10:16:00Z"/>
-          <w:rFonts w:ascii="Times New Roman" w:hAnsi="Times New Roman" w:cs="Times New Roman"/>
-          <w:rPrChange w:id="70" w:author="Christoph Scheffel" w:date="2021-12-15T10:16:00Z">
-            <w:rPr>
-              <w:ins w:id="71" w:author="Christoph Scheffel" w:date="2021-12-15T10:16:00Z"/>
-              <w:rFonts w:ascii="Times New Roman" w:hAnsi="Times New Roman" w:cs="Times New Roman"/>
-              <w:lang w:val="de-DE"/>
-            </w:rPr>
-          </w:rPrChange>
-        </w:rPr>
-        <w:pPrChange w:id="72" w:author="Christoph Scheffel" w:date="2021-12-15T09:27:00Z">
+          <w:ins w:id="60" w:author="Christoph Scheffel" w:date="2021-12-15T10:16:00Z"/>
+          <w:rFonts w:ascii="Times New Roman" w:hAnsi="Times New Roman" w:cs="Times New Roman"/>
+          <w:lang w:val="de-DE"/>
+        </w:rPr>
+        <w:pPrChange w:id="61" w:author="Christoph Scheffel" w:date="2021-12-15T09:27:00Z">
           <w:pPr/>
         </w:pPrChange>
       </w:pPr>
-      <w:ins w:id="73" w:author="Christoph Scheffel" w:date="2021-12-15T10:16:00Z">
-        <w:r>
-          <w:rPr>
-            <w:rFonts w:ascii="Times New Roman" w:hAnsi="Times New Roman" w:cs="Times New Roman"/>
-            <w:rPrChange w:id="74" w:author="Christoph Scheffel" w:date="2021-12-15T10:16:00Z">
-              <w:rPr>
-                <w:rFonts w:ascii="Times New Roman" w:hAnsi="Times New Roman" w:cs="Times New Roman"/>
-                <w:lang w:val="de-DE"/>
-              </w:rPr>
-            </w:rPrChange>
-          </w:rPr>
-          <w:t xml:space="preserve">Discounting </w:t>
-        </w:r>
-        <w:proofErr w:type="spellStart"/>
-        <w:r>
-          <w:rPr>
-            <w:rFonts w:ascii="Times New Roman" w:hAnsi="Times New Roman" w:cs="Times New Roman"/>
-            <w:rPrChange w:id="75" w:author="Christoph Scheffel" w:date="2021-12-15T10:16:00Z">
-              <w:rPr>
-                <w:rFonts w:ascii="Times New Roman" w:hAnsi="Times New Roman" w:cs="Times New Roman"/>
-                <w:lang w:val="de-DE"/>
-              </w:rPr>
-            </w:rPrChange>
-          </w:rPr>
-          <w:t>regulationsbezogenen</w:t>
-        </w:r>
-        <w:proofErr w:type="spellEnd"/>
-        <w:r>
-          <w:rPr>
-            <w:rFonts w:ascii="Times New Roman" w:hAnsi="Times New Roman" w:cs="Times New Roman"/>
-            <w:rPrChange w:id="76" w:author="Christoph Scheffel" w:date="2021-12-15T10:16:00Z">
-              <w:rPr>
-                <w:rFonts w:ascii="Times New Roman" w:hAnsi="Times New Roman" w:cs="Times New Roman"/>
-                <w:lang w:val="de-DE"/>
-              </w:rPr>
-            </w:rPrChange>
-          </w:rPr>
-          <w:t xml:space="preserve"> Efforts:</w:t>
+      <w:ins w:id="62" w:author="Christoph Scheffel" w:date="2021-12-15T10:16:00Z">
+        <w:r>
+          <w:rPr>
+            <w:rFonts w:ascii="Times New Roman" w:hAnsi="Times New Roman" w:cs="Times New Roman"/>
+            <w:lang w:val="de-DE"/>
+          </w:rPr>
+          <w:t>Discounting regulationsbezogenen Efforts:</w:t>
         </w:r>
       </w:ins>
     </w:p>
@@ -1504,11 +1273,11 @@
           <w:rFonts w:ascii="Times New Roman" w:hAnsi="Times New Roman" w:cs="Times New Roman"/>
           <w:lang w:val="de-DE"/>
         </w:rPr>
-        <w:pPrChange w:id="77" w:author="Christoph Scheffel" w:date="2021-12-15T09:27:00Z">
+        <w:pPrChange w:id="63" w:author="Christoph Scheffel" w:date="2021-12-15T09:27:00Z">
           <w:pPr/>
         </w:pPrChange>
       </w:pPr>
-      <w:commentRangeStart w:id="78"/>
+      <w:commentRangeStart w:id="64"/>
       <w:r>
         <w:rPr>
           <w:rFonts w:ascii="Times New Roman" w:hAnsi="Times New Roman" w:cs="Times New Roman"/>
@@ -1800,12 +1569,12 @@
         </w:rPr>
         <w:t xml:space="preserve"> erhoben werden sollen. </w:t>
       </w:r>
-      <w:commentRangeEnd w:id="78"/>
+      <w:commentRangeEnd w:id="64"/>
       <w:r>
         <w:rPr>
           <w:rStyle w:val="Kommentarzeichen"/>
         </w:rPr>
-        <w:commentReference w:id="78"/>
+        <w:commentReference w:id="64"/>
       </w:r>
     </w:p>
     <w:p>
@@ -1834,7 +1603,7 @@
           <w:rFonts w:ascii="Times New Roman" w:hAnsi="Times New Roman" w:cs="Times New Roman"/>
           <w:lang w:val="de-DE"/>
         </w:rPr>
-        <w:pPrChange w:id="79" w:author="Christoph Scheffel" w:date="2021-12-15T09:27:00Z">
+        <w:pPrChange w:id="65" w:author="Christoph Scheffel" w:date="2021-12-15T09:27:00Z">
           <w:pPr/>
         </w:pPrChange>
       </w:pPr>
@@ -1845,7 +1614,7 @@
         </w:rPr>
         <w:t>Es sollen</w:t>
       </w:r>
-      <w:del w:id="80" w:author="Christoph Scheffel" w:date="2021-12-15T11:13:00Z">
+      <w:del w:id="66" w:author="Christoph Scheffel" w:date="2021-12-15T11:13:00Z">
         <w:r>
           <w:rPr>
             <w:rFonts w:ascii="Times New Roman" w:hAnsi="Times New Roman" w:cs="Times New Roman"/>
@@ -1854,7 +1623,7 @@
           <w:delText xml:space="preserve"> ca. </w:delText>
         </w:r>
       </w:del>
-      <w:ins w:id="81" w:author="Christoph Scheffel" w:date="2021-12-15T11:13:00Z">
+      <w:ins w:id="67" w:author="Christoph Scheffel" w:date="2021-12-15T11:13:00Z">
         <w:r>
           <w:rPr>
             <w:rFonts w:ascii="Times New Roman" w:hAnsi="Times New Roman" w:cs="Times New Roman"/>
@@ -1868,7 +1637,7 @@
           <w:rFonts w:ascii="Times New Roman" w:hAnsi="Times New Roman" w:cs="Times New Roman"/>
           <w:highlight w:val="yellow"/>
           <w:lang w:val="de-DE"/>
-          <w:rPrChange w:id="82" w:author="Christoph Scheffel" w:date="2021-12-15T11:13:00Z">
+          <w:rPrChange w:id="68" w:author="Christoph Scheffel" w:date="2021-12-15T11:13:00Z">
             <w:rPr>
               <w:rFonts w:ascii="Times New Roman" w:hAnsi="Times New Roman" w:cs="Times New Roman"/>
               <w:lang w:val="de-DE"/>
@@ -1877,13 +1646,13 @@
         </w:rPr>
         <w:t xml:space="preserve">N = </w:t>
       </w:r>
-      <w:del w:id="83" w:author="Christoph Scheffel" w:date="2021-12-15T11:13:00Z">
+      <w:del w:id="69" w:author="Christoph Scheffel" w:date="2021-12-15T11:13:00Z">
         <w:r>
           <w:rPr>
             <w:rFonts w:ascii="Times New Roman" w:hAnsi="Times New Roman" w:cs="Times New Roman"/>
             <w:highlight w:val="yellow"/>
             <w:lang w:val="de-DE"/>
-            <w:rPrChange w:id="84" w:author="Christoph Scheffel" w:date="2021-12-15T11:13:00Z">
+            <w:rPrChange w:id="70" w:author="Christoph Scheffel" w:date="2021-12-15T11:13:00Z">
               <w:rPr>
                 <w:rFonts w:ascii="Times New Roman" w:hAnsi="Times New Roman" w:cs="Times New Roman"/>
                 <w:lang w:val="de-DE"/>
@@ -1893,13 +1662,13 @@
           <w:delText xml:space="preserve">50 </w:delText>
         </w:r>
       </w:del>
-      <w:ins w:id="85" w:author="Christoph Scheffel" w:date="2021-12-15T11:13:00Z">
+      <w:ins w:id="71" w:author="Christoph Scheffel" w:date="2021-12-15T11:13:00Z">
         <w:r>
           <w:rPr>
             <w:rFonts w:ascii="Times New Roman" w:hAnsi="Times New Roman" w:cs="Times New Roman"/>
             <w:highlight w:val="yellow"/>
             <w:lang w:val="de-DE"/>
-            <w:rPrChange w:id="86" w:author="Christoph Scheffel" w:date="2021-12-15T11:13:00Z">
+            <w:rPrChange w:id="72" w:author="Christoph Scheffel" w:date="2021-12-15T11:13:00Z">
               <w:rPr>
                 <w:rFonts w:ascii="Times New Roman" w:hAnsi="Times New Roman" w:cs="Times New Roman"/>
                 <w:lang w:val="de-DE"/>
@@ -1968,7 +1737,7 @@
         </w:rPr>
         <w:t xml:space="preserve">Gesunde Erwachsene im Alter zwischen 18 und </w:t>
       </w:r>
-      <w:del w:id="87" w:author="Christoph Scheffel" w:date="2021-12-15T11:14:00Z">
+      <w:del w:id="73" w:author="Christoph Scheffel" w:date="2021-12-15T11:14:00Z">
         <w:r>
           <w:rPr>
             <w:rFonts w:ascii="Times New Roman" w:hAnsi="Times New Roman" w:cs="Times New Roman"/>
@@ -1976,7 +1745,7 @@
           </w:rPr>
           <w:delText>4</w:delText>
         </w:r>
-        <w:commentRangeStart w:id="88"/>
+        <w:commentRangeStart w:id="74"/>
         <w:r>
           <w:rPr>
             <w:rFonts w:ascii="Times New Roman" w:hAnsi="Times New Roman" w:cs="Times New Roman"/>
@@ -1985,7 +1754,7 @@
           <w:delText xml:space="preserve">5 </w:delText>
         </w:r>
       </w:del>
-      <w:ins w:id="89" w:author="Christoph Scheffel" w:date="2021-12-15T11:14:00Z">
+      <w:ins w:id="75" w:author="Christoph Scheffel" w:date="2021-12-15T11:14:00Z">
         <w:r>
           <w:rPr>
             <w:rFonts w:ascii="Times New Roman" w:hAnsi="Times New Roman" w:cs="Times New Roman"/>
@@ -1993,12 +1762,12 @@
           </w:rPr>
           <w:t>30</w:t>
         </w:r>
-        <w:commentRangeEnd w:id="88"/>
+        <w:commentRangeEnd w:id="74"/>
         <w:r>
           <w:rPr>
             <w:rStyle w:val="Kommentarzeichen"/>
           </w:rPr>
-          <w:commentReference w:id="88"/>
+          <w:commentReference w:id="74"/>
         </w:r>
         <w:r>
           <w:rPr>
@@ -2158,15 +1927,15 @@
       <w:pPr>
         <w:jc w:val="both"/>
         <w:rPr>
-          <w:ins w:id="90" w:author="Christoph Scheffel" w:date="2021-12-15T11:16:00Z"/>
-          <w:rFonts w:ascii="Times New Roman" w:hAnsi="Times New Roman" w:cs="Times New Roman"/>
-          <w:lang w:val="de-DE"/>
-        </w:rPr>
-        <w:pPrChange w:id="91" w:author="Christoph Scheffel" w:date="2021-12-15T09:27:00Z">
+          <w:ins w:id="76" w:author="Christoph Scheffel" w:date="2021-12-15T11:16:00Z"/>
+          <w:rFonts w:ascii="Times New Roman" w:hAnsi="Times New Roman" w:cs="Times New Roman"/>
+          <w:lang w:val="de-DE"/>
+        </w:rPr>
+        <w:pPrChange w:id="77" w:author="Christoph Scheffel" w:date="2021-12-15T09:27:00Z">
           <w:pPr/>
         </w:pPrChange>
       </w:pPr>
-      <w:ins w:id="92" w:author="Christoph Scheffel" w:date="2021-12-15T11:16:00Z">
+      <w:ins w:id="78" w:author="Christoph Scheffel" w:date="2021-12-15T11:16:00Z">
         <w:r>
           <w:rPr>
             <w:rFonts w:ascii="Times New Roman" w:hAnsi="Times New Roman" w:cs="Times New Roman"/>
@@ -2180,15 +1949,15 @@
       <w:pPr>
         <w:jc w:val="both"/>
         <w:rPr>
-          <w:ins w:id="93" w:author="Christoph Scheffel" w:date="2021-12-15T13:46:00Z"/>
-          <w:rFonts w:ascii="Times New Roman" w:hAnsi="Times New Roman" w:cs="Times New Roman"/>
-          <w:lang w:val="de-DE"/>
-        </w:rPr>
-        <w:pPrChange w:id="94" w:author="Christoph Scheffel" w:date="2021-12-15T09:28:00Z">
+          <w:ins w:id="79" w:author="Christoph Scheffel" w:date="2021-12-15T13:46:00Z"/>
+          <w:rFonts w:ascii="Times New Roman" w:hAnsi="Times New Roman" w:cs="Times New Roman"/>
+          <w:lang w:val="de-DE"/>
+        </w:rPr>
+        <w:pPrChange w:id="80" w:author="Christoph Scheffel" w:date="2021-12-15T09:28:00Z">
           <w:pPr/>
         </w:pPrChange>
       </w:pPr>
-      <w:del w:id="95" w:author="Christoph Scheffel" w:date="2021-12-15T13:29:00Z">
+      <w:del w:id="81" w:author="Christoph Scheffel" w:date="2021-12-15T13:29:00Z">
         <w:r>
           <w:rPr>
             <w:rFonts w:ascii="Times New Roman" w:hAnsi="Times New Roman" w:cs="Times New Roman"/>
@@ -2197,7 +1966,7 @@
           <w:delText xml:space="preserve">Nach Erhalt des </w:delText>
         </w:r>
       </w:del>
-      <w:del w:id="96" w:author="Christoph Scheffel" w:date="2021-12-15T13:17:00Z">
+      <w:del w:id="82" w:author="Christoph Scheffel" w:date="2021-12-15T13:17:00Z">
         <w:r>
           <w:rPr>
             <w:rFonts w:ascii="Times New Roman" w:hAnsi="Times New Roman" w:cs="Times New Roman"/>
@@ -2206,7 +1975,7 @@
           <w:delText xml:space="preserve">Zugangslinks </w:delText>
         </w:r>
       </w:del>
-      <w:del w:id="97" w:author="Christoph Scheffel" w:date="2021-12-15T13:29:00Z">
+      <w:del w:id="83" w:author="Christoph Scheffel" w:date="2021-12-15T13:29:00Z">
         <w:r>
           <w:rPr>
             <w:rFonts w:ascii="Times New Roman" w:hAnsi="Times New Roman" w:cs="Times New Roman"/>
@@ -2215,7 +1984,7 @@
           <w:delText xml:space="preserve">können Teilnehmende </w:delText>
         </w:r>
       </w:del>
-      <w:del w:id="98" w:author="Christoph Scheffel" w:date="2021-12-15T13:17:00Z">
+      <w:del w:id="84" w:author="Christoph Scheffel" w:date="2021-12-15T13:17:00Z">
         <w:r>
           <w:rPr>
             <w:rFonts w:ascii="Times New Roman" w:hAnsi="Times New Roman" w:cs="Times New Roman"/>
@@ -2224,7 +1993,7 @@
           <w:delText xml:space="preserve">zu jeder Tageszeit das Experiment </w:delText>
         </w:r>
       </w:del>
-      <w:del w:id="99" w:author="Christoph Scheffel" w:date="2021-12-15T13:29:00Z">
+      <w:del w:id="85" w:author="Christoph Scheffel" w:date="2021-12-15T13:29:00Z">
         <w:r>
           <w:rPr>
             <w:rFonts w:ascii="Times New Roman" w:hAnsi="Times New Roman" w:cs="Times New Roman"/>
@@ -2233,7 +2002,7 @@
           <w:delText xml:space="preserve">selbstständig am heimischen Computer durchführen. </w:delText>
         </w:r>
       </w:del>
-      <w:ins w:id="100" w:author="Christoph Scheffel" w:date="2021-12-15T13:29:00Z">
+      <w:ins w:id="86" w:author="Christoph Scheffel" w:date="2021-12-15T13:29:00Z">
         <w:r>
           <w:rPr>
             <w:rFonts w:ascii="Times New Roman" w:hAnsi="Times New Roman" w:cs="Times New Roman"/>
@@ -2247,31 +2016,10 @@
             <w:lang w:val="de-DE"/>
           </w:rPr>
           <w:lastRenderedPageBreak/>
-          <w:t xml:space="preserve">zunächst die Aufklärung und Einwilligung in das Experiment im Allgemeinen und die Persönlichkeitsfragebögen im Speziellen. </w:t>
-        </w:r>
-        <w:r>
-          <w:rPr>
-            <w:rFonts w:ascii="Times New Roman" w:hAnsi="Times New Roman" w:cs="Times New Roman"/>
-            <w:lang w:val="de-DE"/>
-          </w:rPr>
-          <w:t xml:space="preserve">Anschließend werden die Ausschlusskriterien abgefragt. </w:t>
-        </w:r>
-        <w:r>
-          <w:rPr>
-            <w:rFonts w:ascii="Times New Roman" w:hAnsi="Times New Roman" w:cs="Times New Roman"/>
-            <w:lang w:val="de-DE"/>
-          </w:rPr>
-          <w:t>Sollte eine Person ein Ausschlusskriterium erfüllen, wird die Bearbeitung w</w:t>
-        </w:r>
-        <w:r>
-          <w:rPr>
-            <w:rFonts w:ascii="Times New Roman" w:hAnsi="Times New Roman" w:cs="Times New Roman"/>
-            <w:lang w:val="de-DE"/>
-          </w:rPr>
-          <w:t xml:space="preserve">eiterer Fragebögen abgebrochen und die Person </w:t>
-        </w:r>
-      </w:ins>
-      <w:ins w:id="101" w:author="Christoph Scheffel" w:date="2021-12-15T13:30:00Z">
+          <w:t xml:space="preserve">zunächst die Aufklärung und Einwilligung in das Experiment im Allgemeinen und die Persönlichkeitsfragebögen im Speziellen. Anschließend werden die Ausschlusskriterien abgefragt. Sollte eine Person ein Ausschlusskriterium erfüllen, wird die Bearbeitung weiterer Fragebögen abgebrochen und die Person </w:t>
+        </w:r>
+      </w:ins>
+      <w:ins w:id="87" w:author="Christoph Scheffel" w:date="2021-12-15T13:30:00Z">
         <w:r>
           <w:rPr>
             <w:rFonts w:ascii="Times New Roman" w:hAnsi="Times New Roman" w:cs="Times New Roman"/>
@@ -2280,7 +2028,7 @@
           <w:t xml:space="preserve">von der Teilnahme ausgeschlossen. So wird gewährleistet, dass keine Daten von Personen erhoben werden, die nicht den Teilnahmekriterien entsprechen und so nicht verwendet werden können. </w:t>
         </w:r>
       </w:ins>
-      <w:ins w:id="102" w:author="Christoph Scheffel" w:date="2021-12-15T13:29:00Z">
+      <w:ins w:id="88" w:author="Christoph Scheffel" w:date="2021-12-15T13:29:00Z">
         <w:r>
           <w:rPr>
             <w:rFonts w:ascii="Times New Roman" w:hAnsi="Times New Roman" w:cs="Times New Roman"/>
@@ -2289,7 +2037,7 @@
           <w:t>Anschließend werden soziodemographische Daten erfasst. Zuletzt bearbeiten die Personen eine Reihe an Persönlichkeitsfragebögen.</w:t>
         </w:r>
       </w:ins>
-      <w:ins w:id="103" w:author="Christoph Scheffel" w:date="2021-12-15T15:12:00Z">
+      <w:ins w:id="89" w:author="Christoph Scheffel" w:date="2021-12-15T15:12:00Z">
         <w:r>
           <w:rPr>
             <w:rFonts w:ascii="Times New Roman" w:hAnsi="Times New Roman" w:cs="Times New Roman"/>
@@ -2297,7 +2045,7 @@
           </w:rPr>
           <w:t xml:space="preserve"> Das Ausfüllen der Fragebögen nimmt </w:t>
         </w:r>
-        <w:commentRangeStart w:id="104"/>
+        <w:commentRangeStart w:id="90"/>
         <w:r>
           <w:rPr>
             <w:rFonts w:ascii="Times New Roman" w:hAnsi="Times New Roman" w:cs="Times New Roman"/>
@@ -2305,12 +2053,12 @@
           </w:rPr>
           <w:t xml:space="preserve">ca. 30 min </w:t>
         </w:r>
-        <w:commentRangeEnd w:id="104"/>
+        <w:commentRangeEnd w:id="90"/>
         <w:r>
           <w:rPr>
             <w:rStyle w:val="Kommentarzeichen"/>
           </w:rPr>
-          <w:commentReference w:id="104"/>
+          <w:commentReference w:id="90"/>
         </w:r>
         <w:r>
           <w:rPr>
@@ -2320,7 +2068,7 @@
           <w:t>in Anspruch.</w:t>
         </w:r>
       </w:ins>
-      <w:ins w:id="106" w:author="Christoph Scheffel" w:date="2021-12-15T13:29:00Z">
+      <w:ins w:id="91" w:author="Christoph Scheffel" w:date="2021-12-15T13:29:00Z">
         <w:r>
           <w:rPr>
             <w:rFonts w:ascii="Times New Roman" w:hAnsi="Times New Roman" w:cs="Times New Roman"/>
@@ -2334,16 +2082,16 @@
       <w:pPr>
         <w:jc w:val="both"/>
         <w:rPr>
-          <w:ins w:id="107" w:author="Christoph Scheffel" w:date="2021-12-15T11:17:00Z"/>
-          <w:rFonts w:ascii="Times New Roman" w:hAnsi="Times New Roman" w:cs="Times New Roman"/>
-          <w:lang w:val="de-DE"/>
-        </w:rPr>
-        <w:pPrChange w:id="108" w:author="Christoph Scheffel" w:date="2021-12-15T09:28:00Z">
+          <w:ins w:id="92" w:author="Christoph Scheffel" w:date="2021-12-15T11:17:00Z"/>
+          <w:rFonts w:ascii="Times New Roman" w:hAnsi="Times New Roman" w:cs="Times New Roman"/>
+          <w:lang w:val="de-DE"/>
+        </w:rPr>
+        <w:pPrChange w:id="93" w:author="Christoph Scheffel" w:date="2021-12-15T09:28:00Z">
           <w:pPr/>
         </w:pPrChange>
       </w:pPr>
-      <w:commentRangeStart w:id="109"/>
-      <w:ins w:id="110" w:author="Christoph Scheffel" w:date="2021-12-15T11:17:00Z">
+      <w:commentRangeStart w:id="94"/>
+      <w:ins w:id="95" w:author="Christoph Scheffel" w:date="2021-12-15T11:17:00Z">
         <w:r>
           <w:rPr>
             <w:rFonts w:ascii="Times New Roman" w:hAnsi="Times New Roman" w:cs="Times New Roman"/>
@@ -2352,13 +2100,13 @@
           <w:t>Labortermin 1:</w:t>
         </w:r>
       </w:ins>
-      <w:commentRangeEnd w:id="109"/>
-      <w:ins w:id="111" w:author="Christoph Scheffel" w:date="2021-12-15T15:12:00Z">
+      <w:commentRangeEnd w:id="94"/>
+      <w:ins w:id="96" w:author="Christoph Scheffel" w:date="2021-12-15T15:12:00Z">
         <w:r>
           <w:rPr>
             <w:rStyle w:val="Kommentarzeichen"/>
           </w:rPr>
-          <w:commentReference w:id="109"/>
+          <w:commentReference w:id="94"/>
         </w:r>
       </w:ins>
     </w:p>
@@ -2366,12 +2114,12 @@
       <w:pPr>
         <w:jc w:val="both"/>
         <w:rPr>
-          <w:ins w:id="112" w:author="Christoph Scheffel" w:date="2021-12-15T13:48:00Z"/>
-          <w:rFonts w:ascii="Times New Roman" w:hAnsi="Times New Roman" w:cs="Times New Roman"/>
-          <w:lang w:val="de-DE"/>
-        </w:rPr>
-      </w:pPr>
-      <w:ins w:id="113" w:author="Christoph Scheffel" w:date="2021-12-15T13:31:00Z">
+          <w:ins w:id="97" w:author="Christoph Scheffel" w:date="2021-12-15T13:48:00Z"/>
+          <w:rFonts w:ascii="Times New Roman" w:hAnsi="Times New Roman" w:cs="Times New Roman"/>
+          <w:lang w:val="de-DE"/>
+        </w:rPr>
+      </w:pPr>
+      <w:ins w:id="98" w:author="Christoph Scheffel" w:date="2021-12-15T13:31:00Z">
         <w:r>
           <w:rPr>
             <w:rFonts w:ascii="Times New Roman" w:hAnsi="Times New Roman" w:cs="Times New Roman"/>
@@ -2380,7 +2128,7 @@
           <w:t xml:space="preserve">Zu Beginn des ersten Labortermins </w:t>
         </w:r>
       </w:ins>
-      <w:ins w:id="114" w:author="Christoph Scheffel" w:date="2021-12-15T13:56:00Z">
+      <w:ins w:id="99" w:author="Christoph Scheffel" w:date="2021-12-15T13:56:00Z">
         <w:r>
           <w:rPr>
             <w:rFonts w:ascii="Times New Roman" w:hAnsi="Times New Roman" w:cs="Times New Roman"/>
@@ -2389,7 +2137,7 @@
           <w:t xml:space="preserve">erklärt der Versuchsleiter den Ablauf des ersten Labortermins. </w:t>
         </w:r>
       </w:ins>
-      <w:ins w:id="115" w:author="Christoph Scheffel" w:date="2021-12-15T13:57:00Z">
+      <w:ins w:id="100" w:author="Christoph Scheffel" w:date="2021-12-15T13:57:00Z">
         <w:r>
           <w:rPr>
             <w:rFonts w:ascii="Times New Roman" w:hAnsi="Times New Roman" w:cs="Times New Roman"/>
@@ -2398,7 +2146,7 @@
           <w:t>D</w:t>
         </w:r>
       </w:ins>
-      <w:ins w:id="116" w:author="Christoph Scheffel" w:date="2021-12-15T13:31:00Z">
+      <w:ins w:id="101" w:author="Christoph Scheffel" w:date="2021-12-15T13:31:00Z">
         <w:r>
           <w:rPr>
             <w:rFonts w:ascii="Times New Roman" w:hAnsi="Times New Roman" w:cs="Times New Roman"/>
@@ -2407,7 +2155,7 @@
           <w:t xml:space="preserve">ie Versuchspersonen </w:t>
         </w:r>
       </w:ins>
-      <w:ins w:id="117" w:author="Christoph Scheffel" w:date="2021-12-15T13:57:00Z">
+      <w:ins w:id="102" w:author="Christoph Scheffel" w:date="2021-12-15T13:57:00Z">
         <w:r>
           <w:rPr>
             <w:rFonts w:ascii="Times New Roman" w:hAnsi="Times New Roman" w:cs="Times New Roman"/>
@@ -2416,7 +2164,7 @@
           <w:t xml:space="preserve">erhalten </w:t>
         </w:r>
       </w:ins>
-      <w:ins w:id="118" w:author="Christoph Scheffel" w:date="2021-12-15T13:31:00Z">
+      <w:ins w:id="103" w:author="Christoph Scheffel" w:date="2021-12-15T13:31:00Z">
         <w:r>
           <w:rPr>
             <w:rFonts w:ascii="Times New Roman" w:hAnsi="Times New Roman" w:cs="Times New Roman"/>
@@ -2425,7 +2173,7 @@
           <w:t>zunächst die Einwilligungserklärungen für das Ausfüllen der Online-Fragebögen und den Labortermin 1</w:t>
         </w:r>
       </w:ins>
-      <w:ins w:id="119" w:author="Christoph Scheffel" w:date="2021-12-15T13:57:00Z">
+      <w:ins w:id="104" w:author="Christoph Scheffel" w:date="2021-12-15T13:57:00Z">
         <w:r>
           <w:rPr>
             <w:rFonts w:ascii="Times New Roman" w:hAnsi="Times New Roman" w:cs="Times New Roman"/>
@@ -2434,29 +2182,13 @@
           <w:t>, können Fragen äußern und unterzeichnen dann die Einwilligungserklärung</w:t>
         </w:r>
       </w:ins>
-      <w:ins w:id="120" w:author="Christoph Scheffel" w:date="2021-12-15T13:31:00Z">
-        <w:r>
-          <w:rPr>
-            <w:rFonts w:ascii="Times New Roman" w:hAnsi="Times New Roman" w:cs="Times New Roman"/>
-            <w:lang w:val="de-DE"/>
-          </w:rPr>
-          <w:t xml:space="preserve">. Anschließend wird der Versuchspersonencode gebildet um mit dem Code der Online-Fragebögen abgeglichen, damit alle erhobenen Daten </w:t>
-        </w:r>
-        <w:proofErr w:type="spellStart"/>
-        <w:r>
-          <w:rPr>
-            <w:rFonts w:ascii="Times New Roman" w:hAnsi="Times New Roman" w:cs="Times New Roman"/>
-            <w:lang w:val="de-DE"/>
-          </w:rPr>
-          <w:t>pseudonymisiert</w:t>
-        </w:r>
-        <w:proofErr w:type="spellEnd"/>
-        <w:r>
-          <w:rPr>
-            <w:rFonts w:ascii="Times New Roman" w:hAnsi="Times New Roman" w:cs="Times New Roman"/>
-            <w:lang w:val="de-DE"/>
-          </w:rPr>
-          <w:t xml:space="preserve"> einander zugeordnet werden können. Nun durchlaufen die Probanden das COG-ED Paradigma von </w:t>
+      <w:ins w:id="105" w:author="Christoph Scheffel" w:date="2021-12-15T13:31:00Z">
+        <w:r>
+          <w:rPr>
+            <w:rFonts w:ascii="Times New Roman" w:hAnsi="Times New Roman" w:cs="Times New Roman"/>
+            <w:lang w:val="de-DE"/>
+          </w:rPr>
+          <w:t xml:space="preserve">. Anschließend wird der Versuchspersonencode gebildet um mit dem Code der Online-Fragebögen abgeglichen, damit alle erhobenen Daten pseudonymisiert einander zugeordnet werden können. Nun durchlaufen die Probanden das COG-ED Paradigma von </w:t>
         </w:r>
         <w:r>
           <w:rPr>
@@ -2473,7 +2205,7 @@
         </w:rPr>
         <w:instrText xml:space="preserve"> ADDIN EN.CITE &lt;EndNote&gt;&lt;Cite AuthorYear="1"&gt;&lt;Author&gt;Westbrook&lt;/Author&gt;&lt;Year&gt;2013&lt;/Year&gt;&lt;RecNum&gt;356&lt;/RecNum&gt;&lt;IDText&gt;23894295&lt;/IDText&gt;&lt;DisplayText&gt;Westbrook et al. (2013)&lt;/DisplayText&gt;&lt;record&gt;&lt;rec-number&gt;356&lt;/rec-number&gt;&lt;foreign-keys&gt;&lt;key app="EN" db-id="0pd9dtwfm9w2toerfz2xpvfkzwppv25t2f2x" timestamp="1619081946"&gt;356&lt;/key&gt;&lt;/foreign-keys&gt;&lt;ref-type name="Journal Article"&gt;17&lt;/ref-type&gt;&lt;contributors&gt;&lt;authors&gt;&lt;author&gt;Westbrook, A.&lt;/author&gt;&lt;author&gt;Kester, D.&lt;/author&gt;&lt;author&gt;Braver, T. S.&lt;/author&gt;&lt;/authors&gt;&lt;/contributors&gt;&lt;auth-address&gt;Department of Psychology, Washington University in Saint Louis, Saint Louis, Missouri, USA.&lt;/auth-address&gt;&lt;titles&gt;&lt;title&gt;What is the subjective cost of cognitive effort? Load, trait, and aging effects revealed by economic preference&lt;/title&gt;&lt;secondary-title&gt;PLoS One&lt;/secondary-title&gt;&lt;/titles&gt;&lt;periodical&gt;&lt;full-title&gt;PLoS One&lt;/full-title&gt;&lt;/periodical&gt;&lt;pages&gt;e68210&lt;/pages&gt;&lt;volume&gt;8&lt;/volume&gt;&lt;number&gt;7&lt;/number&gt;&lt;edition&gt;2013/07/31&lt;/edition&gt;&lt;keywords&gt;&lt;keyword&gt;Adolescent&lt;/keyword&gt;&lt;keyword&gt;Adult&lt;/keyword&gt;&lt;keyword&gt;Aged&lt;/keyword&gt;&lt;keyword&gt;Aged, 80 and over&lt;/keyword&gt;&lt;keyword&gt;Aging/*psychology&lt;/keyword&gt;&lt;keyword&gt;Cognition/*physiology&lt;/keyword&gt;&lt;keyword&gt;Decision Making&lt;/keyword&gt;&lt;keyword&gt;*Economics, Behavioral&lt;/keyword&gt;&lt;keyword&gt;Humans&lt;/keyword&gt;&lt;keyword&gt;Motivation/physiology&lt;/keyword&gt;&lt;keyword&gt;Reproducibility of Results&lt;/keyword&gt;&lt;keyword&gt;Reward&lt;/keyword&gt;&lt;keyword&gt;Self Report&lt;/keyword&gt;&lt;keyword&gt;Young Adult&lt;/keyword&gt;&lt;/keywords&gt;&lt;dates&gt;&lt;year&gt;2013&lt;/year&gt;&lt;/dates&gt;&lt;isbn&gt;1932-6203 (Electronic)&amp;#xD;1932-6203 (Linking)&lt;/isbn&gt;&lt;accession-num&gt;23894295&lt;/accession-num&gt;&lt;urls&gt;&lt;related-urls&gt;&lt;url&gt;https://www.ncbi.nlm.nih.gov/pubmed/23894295&lt;/url&gt;&lt;url&gt;https://www.ncbi.nlm.nih.gov/pmc/articles/PMC3718823/pdf/pone.0068210.pdf&lt;/url&gt;&lt;/related-urls&gt;&lt;/urls&gt;&lt;custom2&gt;PMC3718823&lt;/custom2&gt;&lt;electronic-resource-num&gt;10.1371/journal.pone.0068210&lt;/electronic-resource-num&gt;&lt;/record&gt;&lt;/Cite&gt;&lt;/EndNote&gt;</w:instrText>
       </w:r>
-      <w:ins w:id="121" w:author="Christoph Scheffel" w:date="2021-12-15T13:31:00Z">
+      <w:ins w:id="106" w:author="Christoph Scheffel" w:date="2021-12-15T13:31:00Z">
         <w:r>
           <w:rPr>
             <w:rFonts w:ascii="Times New Roman" w:hAnsi="Times New Roman" w:cs="Times New Roman"/>
@@ -2490,7 +2222,7 @@
         </w:rPr>
         <w:t>Westbrook et al. (2013)</w:t>
       </w:r>
-      <w:ins w:id="122" w:author="Christoph Scheffel" w:date="2021-12-15T13:31:00Z">
+      <w:ins w:id="107" w:author="Christoph Scheffel" w:date="2021-12-15T13:31:00Z">
         <w:r>
           <w:rPr>
             <w:rFonts w:ascii="Times New Roman" w:hAnsi="Times New Roman" w:cs="Times New Roman"/>
@@ -2506,7 +2238,7 @@
           <w:t>, welches adaptiert wurde. Versuchspersonen führen zunächst eine n-Back Aufgabe mit den Leveln 1 bis 4 durch.</w:t>
         </w:r>
       </w:ins>
-      <w:ins w:id="123" w:author="Christoph Scheffel" w:date="2021-12-15T13:39:00Z">
+      <w:ins w:id="108" w:author="Christoph Scheffel" w:date="2021-12-15T13:39:00Z">
         <w:r>
           <w:rPr>
             <w:rFonts w:ascii="Times New Roman" w:hAnsi="Times New Roman" w:cs="Times New Roman"/>
@@ -2551,7 +2283,7 @@
         </w:rPr>
         <w:fldChar w:fldCharType="end"/>
       </w:r>
-      <w:ins w:id="124" w:author="Christoph Scheffel" w:date="2021-12-15T13:40:00Z">
+      <w:ins w:id="109" w:author="Christoph Scheffel" w:date="2021-12-15T13:40:00Z">
         <w:r>
           <w:rPr>
             <w:rFonts w:ascii="Times New Roman" w:hAnsi="Times New Roman" w:cs="Times New Roman"/>
@@ -2560,7 +2292,7 @@
           <w:t>, und zwar ob der dargestellte Buchstabe der gleiche ist, wie der Buchstabe unmittelbar zuvor (1-Back), wie zwei zuvor (2-Back), wie drei zuvor (3-Back) oder wie vier Durchgänge zuvor (4-Back).</w:t>
         </w:r>
       </w:ins>
-      <w:ins w:id="125" w:author="Christoph Scheffel" w:date="2021-12-15T13:31:00Z">
+      <w:ins w:id="110" w:author="Christoph Scheffel" w:date="2021-12-15T13:31:00Z">
         <w:r>
           <w:rPr>
             <w:rFonts w:ascii="Times New Roman" w:hAnsi="Times New Roman" w:cs="Times New Roman"/>
@@ -2569,7 +2301,7 @@
           <w:t xml:space="preserve"> </w:t>
         </w:r>
       </w:ins>
-      <w:ins w:id="126" w:author="Christoph Scheffel" w:date="2021-12-15T13:37:00Z">
+      <w:ins w:id="111" w:author="Christoph Scheffel" w:date="2021-12-15T13:37:00Z">
         <w:r>
           <w:rPr>
             <w:rFonts w:ascii="Times New Roman" w:hAnsi="Times New Roman" w:cs="Times New Roman"/>
@@ -2585,7 +2317,7 @@
           <w:t>eilnehmenden je zwei Blöcke mit je 64 Durchgängen (16 Zielreize</w:t>
         </w:r>
       </w:ins>
-      <w:ins w:id="127" w:author="Christoph Scheffel" w:date="2021-12-15T13:39:00Z">
+      <w:ins w:id="112" w:author="Christoph Scheffel" w:date="2021-12-15T13:39:00Z">
         <w:r>
           <w:rPr>
             <w:rFonts w:ascii="Times New Roman" w:hAnsi="Times New Roman" w:cs="Times New Roman"/>
@@ -2594,7 +2326,7 @@
           <w:t xml:space="preserve"> und 46 nicht-Zielreize). </w:t>
         </w:r>
       </w:ins>
-      <w:ins w:id="128" w:author="Christoph Scheffel" w:date="2021-12-15T13:41:00Z">
+      <w:ins w:id="113" w:author="Christoph Scheffel" w:date="2021-12-15T13:41:00Z">
         <w:r>
           <w:rPr>
             <w:rFonts w:ascii="Times New Roman" w:hAnsi="Times New Roman" w:cs="Times New Roman"/>
@@ -2603,7 +2335,7 @@
           <w:t xml:space="preserve">Nach jedem Block erhalten Sie eine Rückmeldung, </w:t>
         </w:r>
       </w:ins>
-      <w:ins w:id="129" w:author="Christoph Scheffel" w:date="2021-12-15T13:42:00Z">
+      <w:ins w:id="114" w:author="Christoph Scheffel" w:date="2021-12-15T13:42:00Z">
         <w:r>
           <w:rPr>
             <w:rFonts w:ascii="Times New Roman" w:hAnsi="Times New Roman" w:cs="Times New Roman"/>
@@ -2612,7 +2344,7 @@
           <w:t xml:space="preserve">auf </w:t>
         </w:r>
       </w:ins>
-      <w:ins w:id="130" w:author="Christoph Scheffel" w:date="2021-12-15T13:41:00Z">
+      <w:ins w:id="115" w:author="Christoph Scheffel" w:date="2021-12-15T13:41:00Z">
         <w:r>
           <w:rPr>
             <w:rFonts w:ascii="Times New Roman" w:hAnsi="Times New Roman" w:cs="Times New Roman"/>
@@ -2621,7 +2353,7 @@
           <w:t>wieviel Prozent der Zielreize sie richtig</w:t>
         </w:r>
       </w:ins>
-      <w:ins w:id="131" w:author="Christoph Scheffel" w:date="2021-12-15T13:42:00Z">
+      <w:ins w:id="116" w:author="Christoph Scheffel" w:date="2021-12-15T13:42:00Z">
         <w:r>
           <w:rPr>
             <w:rFonts w:ascii="Times New Roman" w:hAnsi="Times New Roman" w:cs="Times New Roman"/>
@@ -2630,7 +2362,7 @@
           <w:t xml:space="preserve"> reagiert haben.</w:t>
         </w:r>
       </w:ins>
-      <w:ins w:id="132" w:author="Christoph Scheffel" w:date="2021-12-15T13:46:00Z">
+      <w:ins w:id="117" w:author="Christoph Scheffel" w:date="2021-12-15T13:46:00Z">
         <w:r>
           <w:rPr>
             <w:rFonts w:ascii="Times New Roman" w:hAnsi="Times New Roman" w:cs="Times New Roman"/>
@@ -2639,7 +2371,7 @@
           <w:t xml:space="preserve"> Nach jedem Level füllen die Versuchspersonen den NASA-TLX Fragebogen aus, welcher </w:t>
         </w:r>
       </w:ins>
-      <w:ins w:id="133" w:author="Christoph Scheffel" w:date="2021-12-15T13:48:00Z">
+      <w:ins w:id="118" w:author="Christoph Scheffel" w:date="2021-12-15T13:48:00Z">
         <w:r>
           <w:rPr>
             <w:rFonts w:ascii="Times New Roman" w:hAnsi="Times New Roman" w:cs="Times New Roman"/>
@@ -2647,13 +2379,13 @@
           </w:rPr>
           <w:t>subjektive Anforderungslevel misst (</w:t>
         </w:r>
-        <w:commentRangeStart w:id="134"/>
+        <w:commentRangeStart w:id="119"/>
         <w:r>
           <w:rPr>
             <w:rFonts w:ascii="Times New Roman" w:hAnsi="Times New Roman" w:cs="Times New Roman"/>
             <w:highlight w:val="yellow"/>
             <w:lang w:val="de-DE"/>
-            <w:rPrChange w:id="135" w:author="Christoph Scheffel" w:date="2021-12-15T13:48:00Z">
+            <w:rPrChange w:id="120" w:author="Christoph Scheffel" w:date="2021-12-15T13:48:00Z">
               <w:rPr>
                 <w:rFonts w:ascii="Times New Roman" w:hAnsi="Times New Roman" w:cs="Times New Roman"/>
                 <w:lang w:val="de-DE"/>
@@ -2662,12 +2394,12 @@
           </w:rPr>
           <w:t>QUELLE</w:t>
         </w:r>
-        <w:commentRangeEnd w:id="134"/>
+        <w:commentRangeEnd w:id="119"/>
         <w:r>
           <w:rPr>
             <w:rStyle w:val="Kommentarzeichen"/>
           </w:rPr>
-          <w:commentReference w:id="134"/>
+          <w:commentReference w:id="119"/>
         </w:r>
         <w:r>
           <w:rPr>
@@ -2682,12 +2414,12 @@
       <w:pPr>
         <w:jc w:val="both"/>
         <w:rPr>
-          <w:ins w:id="136" w:author="Christoph Scheffel" w:date="2021-12-15T13:31:00Z"/>
-          <w:rFonts w:ascii="Times New Roman" w:hAnsi="Times New Roman" w:cs="Times New Roman"/>
-          <w:lang w:val="de-DE"/>
-        </w:rPr>
-      </w:pPr>
-      <w:ins w:id="137" w:author="Christoph Scheffel" w:date="2021-12-15T13:31:00Z">
+          <w:ins w:id="121" w:author="Christoph Scheffel" w:date="2021-12-15T13:31:00Z"/>
+          <w:rFonts w:ascii="Times New Roman" w:hAnsi="Times New Roman" w:cs="Times New Roman"/>
+          <w:lang w:val="de-DE"/>
+        </w:rPr>
+      </w:pPr>
+      <w:ins w:id="122" w:author="Christoph Scheffel" w:date="2021-12-15T13:31:00Z">
         <w:r>
           <w:rPr>
             <w:rFonts w:ascii="Times New Roman" w:hAnsi="Times New Roman" w:cs="Times New Roman"/>
@@ -2696,32 +2428,16 @@
           <w:t xml:space="preserve">Im zweiten Teil sollen die Strategien miteinander verglichen werden. </w:t>
         </w:r>
       </w:ins>
-      <w:ins w:id="138" w:author="Christoph Scheffel" w:date="2021-12-15T13:48:00Z">
-        <w:r>
-          <w:rPr>
-            <w:rFonts w:ascii="Times New Roman" w:hAnsi="Times New Roman" w:cs="Times New Roman"/>
-            <w:lang w:val="de-DE"/>
-          </w:rPr>
-          <w:t xml:space="preserve">Während dieses Effort </w:t>
-        </w:r>
-        <w:proofErr w:type="spellStart"/>
-        <w:r>
-          <w:rPr>
-            <w:rFonts w:ascii="Times New Roman" w:hAnsi="Times New Roman" w:cs="Times New Roman"/>
-            <w:lang w:val="de-DE"/>
-          </w:rPr>
-          <w:t>Discountings</w:t>
-        </w:r>
-        <w:proofErr w:type="spellEnd"/>
-        <w:r>
-          <w:rPr>
-            <w:rFonts w:ascii="Times New Roman" w:hAnsi="Times New Roman" w:cs="Times New Roman"/>
-            <w:lang w:val="de-DE"/>
-          </w:rPr>
-          <w:t xml:space="preserve"> werden jeweils zwei </w:t>
-        </w:r>
-      </w:ins>
-      <w:ins w:id="139" w:author="Christoph Scheffel" w:date="2021-12-15T13:49:00Z">
+      <w:ins w:id="123" w:author="Christoph Scheffel" w:date="2021-12-15T13:48:00Z">
+        <w:r>
+          <w:rPr>
+            <w:rFonts w:ascii="Times New Roman" w:hAnsi="Times New Roman" w:cs="Times New Roman"/>
+            <w:lang w:val="de-DE"/>
+          </w:rPr>
+          <w:t xml:space="preserve">Während dieses Effort Discountings werden jeweils zwei </w:t>
+        </w:r>
+      </w:ins>
+      <w:ins w:id="124" w:author="Christoph Scheffel" w:date="2021-12-15T13:49:00Z">
         <w:r>
           <w:rPr>
             <w:rFonts w:ascii="Times New Roman" w:hAnsi="Times New Roman" w:cs="Times New Roman"/>
@@ -2737,7 +2453,7 @@
           <w:t xml:space="preserve">Frage gestellt, ob die Person lieber Level A für einen bestimmten Geldbetrag wiederholen möchte, oder Level B für einen anderen Geldbetrag. </w:t>
         </w:r>
       </w:ins>
-      <w:ins w:id="140" w:author="Christoph Scheffel" w:date="2021-12-15T13:50:00Z">
+      <w:ins w:id="125" w:author="Christoph Scheffel" w:date="2021-12-15T13:50:00Z">
         <w:r>
           <w:rPr>
             <w:rFonts w:ascii="Times New Roman" w:hAnsi="Times New Roman" w:cs="Times New Roman"/>
@@ -2746,7 +2462,7 @@
           <w:t xml:space="preserve">Die Versuchspersonen </w:t>
         </w:r>
       </w:ins>
-      <w:ins w:id="141" w:author="Christoph Scheffel" w:date="2021-12-15T13:51:00Z">
+      <w:ins w:id="126" w:author="Christoph Scheffel" w:date="2021-12-15T13:51:00Z">
         <w:r>
           <w:rPr>
             <w:rFonts w:ascii="Times New Roman" w:hAnsi="Times New Roman" w:cs="Times New Roman"/>
@@ -2755,7 +2471,7 @@
           <w:t xml:space="preserve">sollen dabei </w:t>
         </w:r>
       </w:ins>
-      <w:ins w:id="142" w:author="Christoph Scheffel" w:date="2021-12-15T13:50:00Z">
+      <w:ins w:id="127" w:author="Christoph Scheffel" w:date="2021-12-15T13:50:00Z">
         <w:r>
           <w:rPr>
             <w:rFonts w:ascii="Times New Roman" w:hAnsi="Times New Roman" w:cs="Times New Roman"/>
@@ -2764,7 +2480,7 @@
           <w:t>„die Entscheidung</w:t>
         </w:r>
       </w:ins>
-      <w:ins w:id="143" w:author="Christoph Scheffel" w:date="2021-12-15T13:51:00Z">
+      <w:ins w:id="128" w:author="Christoph Scheffel" w:date="2021-12-15T13:51:00Z">
         <w:r>
           <w:rPr>
             <w:rFonts w:ascii="Times New Roman" w:hAnsi="Times New Roman" w:cs="Times New Roman"/>
@@ -2773,7 +2489,7 @@
           <w:t xml:space="preserve"> so realistisch wie möglich treffen – so als ob die beiden Optionen in diesem Moment wirklich ausschlaggebend für den nächsten Durchgang wären“</w:t>
         </w:r>
       </w:ins>
-      <w:ins w:id="144" w:author="Christoph Scheffel" w:date="2021-12-15T13:52:00Z">
+      <w:ins w:id="129" w:author="Christoph Scheffel" w:date="2021-12-15T13:52:00Z">
         <w:r>
           <w:rPr>
             <w:rFonts w:ascii="Times New Roman" w:hAnsi="Times New Roman" w:cs="Times New Roman"/>
@@ -2782,7 +2498,7 @@
           <w:t>. Um dies zu gewährleisten wird am Ende eine zufällige Entscheidung ausgewählt und das entsprechende Level durchgeführt.</w:t>
         </w:r>
       </w:ins>
-      <w:ins w:id="145" w:author="Christoph Scheffel" w:date="2021-12-15T13:51:00Z">
+      <w:ins w:id="130" w:author="Christoph Scheffel" w:date="2021-12-15T13:51:00Z">
         <w:r>
           <w:rPr>
             <w:rFonts w:ascii="Times New Roman" w:hAnsi="Times New Roman" w:cs="Times New Roman"/>
@@ -2791,7 +2507,7 @@
           <w:t xml:space="preserve"> </w:t>
         </w:r>
       </w:ins>
-      <w:ins w:id="146" w:author="Christoph Scheffel" w:date="2021-12-15T13:50:00Z">
+      <w:ins w:id="131" w:author="Christoph Scheffel" w:date="2021-12-15T13:50:00Z">
         <w:r>
           <w:rPr>
             <w:rFonts w:ascii="Times New Roman" w:hAnsi="Times New Roman" w:cs="Times New Roman"/>
@@ -2800,7 +2516,7 @@
           <w:t xml:space="preserve"> </w:t>
         </w:r>
       </w:ins>
-      <w:ins w:id="147" w:author="Christoph Scheffel" w:date="2021-12-15T13:49:00Z">
+      <w:ins w:id="132" w:author="Christoph Scheffel" w:date="2021-12-15T13:49:00Z">
         <w:r>
           <w:rPr>
             <w:rFonts w:ascii="Times New Roman" w:hAnsi="Times New Roman" w:cs="Times New Roman"/>
@@ -2809,7 +2525,7 @@
           <w:t xml:space="preserve">Je nach Antwortverhalten werden die Geldbeträge in einem iterativen Verfahren schrittweise angepasst. </w:t>
         </w:r>
       </w:ins>
-      <w:ins w:id="148" w:author="Christoph Scheffel" w:date="2021-12-15T13:50:00Z">
+      <w:ins w:id="133" w:author="Christoph Scheffel" w:date="2021-12-15T13:50:00Z">
         <w:r>
           <w:rPr>
             <w:rFonts w:ascii="Times New Roman" w:hAnsi="Times New Roman" w:cs="Times New Roman"/>
@@ -2818,7 +2534,7 @@
           <w:t xml:space="preserve">Dieses Prozedere wird solang wiederholt, bis alle vier Level miteinander verglichen wurden. </w:t>
         </w:r>
       </w:ins>
-      <w:ins w:id="149" w:author="Christoph Scheffel" w:date="2021-12-15T13:31:00Z">
+      <w:ins w:id="134" w:author="Christoph Scheffel" w:date="2021-12-15T13:31:00Z">
         <w:r>
           <w:rPr>
             <w:rFonts w:ascii="Times New Roman" w:hAnsi="Times New Roman" w:cs="Times New Roman"/>
@@ -2832,15 +2548,15 @@
       <w:pPr>
         <w:jc w:val="both"/>
         <w:rPr>
-          <w:ins w:id="150" w:author="Christoph Scheffel" w:date="2021-12-15T11:17:00Z"/>
-          <w:rFonts w:ascii="Times New Roman" w:hAnsi="Times New Roman" w:cs="Times New Roman"/>
-          <w:lang w:val="de-DE"/>
-        </w:rPr>
-        <w:pPrChange w:id="151" w:author="Christoph Scheffel" w:date="2021-12-15T09:28:00Z">
+          <w:ins w:id="135" w:author="Christoph Scheffel" w:date="2021-12-15T11:17:00Z"/>
+          <w:rFonts w:ascii="Times New Roman" w:hAnsi="Times New Roman" w:cs="Times New Roman"/>
+          <w:lang w:val="de-DE"/>
+        </w:rPr>
+        <w:pPrChange w:id="136" w:author="Christoph Scheffel" w:date="2021-12-15T09:28:00Z">
           <w:pPr/>
         </w:pPrChange>
       </w:pPr>
-      <w:ins w:id="152" w:author="Christoph Scheffel" w:date="2021-12-15T11:17:00Z">
+      <w:ins w:id="137" w:author="Christoph Scheffel" w:date="2021-12-15T11:17:00Z">
         <w:r>
           <w:rPr>
             <w:rFonts w:ascii="Times New Roman" w:hAnsi="Times New Roman" w:cs="Times New Roman"/>
@@ -2854,15 +2570,15 @@
       <w:pPr>
         <w:jc w:val="both"/>
         <w:rPr>
-          <w:ins w:id="153" w:author="Christoph Scheffel" w:date="2021-12-15T14:47:00Z"/>
-          <w:rFonts w:ascii="Times New Roman" w:hAnsi="Times New Roman" w:cs="Times New Roman"/>
-          <w:lang w:val="de-DE"/>
-        </w:rPr>
-        <w:pPrChange w:id="154" w:author="Christoph Scheffel" w:date="2021-12-15T09:28:00Z">
+          <w:ins w:id="138" w:author="Christoph Scheffel" w:date="2021-12-15T14:47:00Z"/>
+          <w:rFonts w:ascii="Times New Roman" w:hAnsi="Times New Roman" w:cs="Times New Roman"/>
+          <w:lang w:val="de-DE"/>
+        </w:rPr>
+        <w:pPrChange w:id="139" w:author="Christoph Scheffel" w:date="2021-12-15T09:28:00Z">
           <w:pPr/>
         </w:pPrChange>
       </w:pPr>
-      <w:ins w:id="155" w:author="Christoph Scheffel" w:date="2021-12-15T13:55:00Z">
+      <w:ins w:id="140" w:author="Christoph Scheffel" w:date="2021-12-15T13:55:00Z">
         <w:r>
           <w:rPr>
             <w:rFonts w:ascii="Times New Roman" w:hAnsi="Times New Roman" w:cs="Times New Roman"/>
@@ -2871,7 +2587,7 @@
           <w:t xml:space="preserve">Der zweite Labortermin findet exakt eine Woche nach dem ersten Termin statt. Zuerst wird erneut der Probandencode gebildet und mit den bisherigen Codes verglichen, so dass eine Zuordnung aller Datenpunkte zueinander gewährleistet ist. </w:t>
         </w:r>
       </w:ins>
-      <w:ins w:id="156" w:author="Christoph Scheffel" w:date="2021-12-15T13:56:00Z">
+      <w:ins w:id="141" w:author="Christoph Scheffel" w:date="2021-12-15T13:56:00Z">
         <w:r>
           <w:rPr>
             <w:rFonts w:ascii="Times New Roman" w:hAnsi="Times New Roman" w:cs="Times New Roman"/>
@@ -2880,7 +2596,7 @@
           <w:t>Anschließend wird</w:t>
         </w:r>
       </w:ins>
-      <w:ins w:id="157" w:author="Christoph Scheffel" w:date="2021-12-15T13:57:00Z">
+      <w:ins w:id="142" w:author="Christoph Scheffel" w:date="2021-12-15T13:57:00Z">
         <w:r>
           <w:rPr>
             <w:rFonts w:ascii="Times New Roman" w:hAnsi="Times New Roman" w:cs="Times New Roman"/>
@@ -2889,7 +2605,7 @@
           <w:t xml:space="preserve"> das Vorgehen zum zweiten Labortermin durch den Versuchsleiter erklärt. Die Versuchspersonen lesen</w:t>
         </w:r>
       </w:ins>
-      <w:ins w:id="158" w:author="Christoph Scheffel" w:date="2021-12-15T13:56:00Z">
+      <w:ins w:id="143" w:author="Christoph Scheffel" w:date="2021-12-15T13:56:00Z">
         <w:r>
           <w:rPr>
             <w:rFonts w:ascii="Times New Roman" w:hAnsi="Times New Roman" w:cs="Times New Roman"/>
@@ -2898,7 +2614,7 @@
           <w:t xml:space="preserve"> die Einwilligungserklärung zur Teilnahme am zweiten Labortermin</w:t>
         </w:r>
       </w:ins>
-      <w:ins w:id="159" w:author="Christoph Scheffel" w:date="2021-12-15T13:58:00Z">
+      <w:ins w:id="144" w:author="Christoph Scheffel" w:date="2021-12-15T13:58:00Z">
         <w:r>
           <w:rPr>
             <w:rFonts w:ascii="Times New Roman" w:hAnsi="Times New Roman" w:cs="Times New Roman"/>
@@ -2907,7 +2623,7 @@
           <w:t>, können Fragen äußern und</w:t>
         </w:r>
       </w:ins>
-      <w:ins w:id="160" w:author="Christoph Scheffel" w:date="2021-12-15T13:56:00Z">
+      <w:ins w:id="145" w:author="Christoph Scheffel" w:date="2021-12-15T13:56:00Z">
         <w:r>
           <w:rPr>
             <w:rFonts w:ascii="Times New Roman" w:hAnsi="Times New Roman" w:cs="Times New Roman"/>
@@ -2916,7 +2632,7 @@
           <w:t xml:space="preserve"> unterzeichnen dann das Dokument. </w:t>
         </w:r>
       </w:ins>
-      <w:ins w:id="161" w:author="Christoph Scheffel" w:date="2021-12-15T13:58:00Z">
+      <w:ins w:id="146" w:author="Christoph Scheffel" w:date="2021-12-15T13:58:00Z">
         <w:r>
           <w:rPr>
             <w:rFonts w:ascii="Times New Roman" w:hAnsi="Times New Roman" w:cs="Times New Roman"/>
@@ -2925,7 +2641,7 @@
           <w:t>Nun werden</w:t>
         </w:r>
       </w:ins>
-      <w:del w:id="162" w:author="Christoph Scheffel" w:date="2021-12-15T13:58:00Z">
+      <w:del w:id="147" w:author="Christoph Scheffel" w:date="2021-12-15T13:58:00Z">
         <w:r>
           <w:rPr>
             <w:rFonts w:ascii="Times New Roman" w:hAnsi="Times New Roman" w:cs="Times New Roman"/>
@@ -2941,7 +2657,7 @@
         </w:rPr>
         <w:t xml:space="preserve"> zunächst die Instruktionen für die jeweiligen Strategien („Ablenken“, „Distanzieren“ und „Unterdrücken“ – sowie die Vergleichsbedingung „Anschauen“) </w:t>
       </w:r>
-      <w:del w:id="163" w:author="Christoph Scheffel" w:date="2021-12-15T13:58:00Z">
+      <w:del w:id="148" w:author="Christoph Scheffel" w:date="2021-12-15T13:58:00Z">
         <w:r>
           <w:rPr>
             <w:rFonts w:ascii="Times New Roman" w:hAnsi="Times New Roman" w:cs="Times New Roman"/>
@@ -2950,7 +2666,7 @@
           <w:delText>präsentiert</w:delText>
         </w:r>
       </w:del>
-      <w:ins w:id="164" w:author="Christoph Scheffel" w:date="2021-12-15T13:58:00Z">
+      <w:ins w:id="149" w:author="Christoph Scheffel" w:date="2021-12-15T13:58:00Z">
         <w:r>
           <w:rPr>
             <w:rFonts w:ascii="Times New Roman" w:hAnsi="Times New Roman" w:cs="Times New Roman"/>
@@ -2959,7 +2675,7 @@
           <w:t>zum Durchlesen bereitgelegt.</w:t>
         </w:r>
       </w:ins>
-      <w:ins w:id="165" w:author="Christoph Scheffel" w:date="2021-12-15T14:55:00Z">
+      <w:ins w:id="150" w:author="Christoph Scheffel" w:date="2021-12-15T14:55:00Z">
         <w:r>
           <w:rPr>
             <w:rFonts w:ascii="Times New Roman" w:hAnsi="Times New Roman" w:cs="Times New Roman"/>
@@ -2968,23 +2684,16 @@
           <w:t xml:space="preserve"> Bei der Strategie „Anschauen“ sollen die Bilder betrachtet werden und eventuell aufkommende Emotionen sollen natürlich verlaufen.</w:t>
         </w:r>
       </w:ins>
-      <w:ins w:id="166" w:author="Christoph Scheffel" w:date="2021-12-15T14:56:00Z">
-        <w:r>
-          <w:rPr>
-            <w:rFonts w:ascii="Times New Roman" w:hAnsi="Times New Roman" w:cs="Times New Roman"/>
-            <w:lang w:val="de-DE"/>
-          </w:rPr>
-          <w:t xml:space="preserve"> </w:t>
-        </w:r>
-        <w:r>
-          <w:rPr>
-            <w:rFonts w:ascii="Times New Roman" w:hAnsi="Times New Roman" w:cs="Times New Roman"/>
-            <w:lang w:val="de-DE"/>
-          </w:rPr>
-          <w:t>Bei der Strategie „Ablenken“ sollen die Probanden das Bild betrachten, währenddessen aber an eine geometrische Figur oder eine Alltagstätigkeit (z.B. Zähne putzen) denken.  Bei der Strategie „Distanzieren“ sollen die Probanden die Position eines neutralen, nicht involvierten Beobachters einnehmen. Und bei der Strategie „Unterdrücken“ sollen die Probanden jeden aufkommenden emotionalen Gesichtsausdruck unterdrücken.</w:t>
-        </w:r>
-      </w:ins>
-      <w:ins w:id="167" w:author="Christoph Scheffel" w:date="2021-12-15T13:58:00Z">
+      <w:ins w:id="151" w:author="Christoph Scheffel" w:date="2021-12-15T14:56:00Z">
+        <w:r>
+          <w:rPr>
+            <w:rFonts w:ascii="Times New Roman" w:hAnsi="Times New Roman" w:cs="Times New Roman"/>
+            <w:lang w:val="de-DE"/>
+          </w:rPr>
+          <w:t xml:space="preserve"> Bei der Strategie „Ablenken“ sollen die Probanden das Bild betrachten, währenddessen aber an eine geometrische Figur oder eine Alltagstätigkeit (z.B. Zähne putzen) denken.  Bei der Strategie „Distanzieren“ sollen die Probanden die Position eines neutralen, nicht involvierten Beobachters einnehmen. Und bei der Strategie „Unterdrücken“ sollen die Probanden jeden aufkommenden emotionalen Gesichtsausdruck unterdrücken.</w:t>
+        </w:r>
+      </w:ins>
+      <w:ins w:id="152" w:author="Christoph Scheffel" w:date="2021-12-15T13:58:00Z">
         <w:r>
           <w:rPr>
             <w:rFonts w:ascii="Times New Roman" w:hAnsi="Times New Roman" w:cs="Times New Roman"/>
@@ -2993,7 +2702,7 @@
           <w:t xml:space="preserve"> Die Versuchspersonen lesen diese Aufmerksam und können Verständnisfragen stellen. </w:t>
         </w:r>
       </w:ins>
-      <w:ins w:id="168" w:author="Christoph Scheffel" w:date="2021-12-15T14:44:00Z">
+      <w:ins w:id="153" w:author="Christoph Scheffel" w:date="2021-12-15T14:44:00Z">
         <w:r>
           <w:rPr>
             <w:rFonts w:ascii="Times New Roman" w:hAnsi="Times New Roman" w:cs="Times New Roman"/>
@@ -3003,7 +2712,7 @@
           <w:t xml:space="preserve">Es folgt ein kurzes Training in welchem die Versuchspersonen </w:t>
         </w:r>
       </w:ins>
-      <w:ins w:id="169" w:author="Christoph Scheffel" w:date="2021-12-15T14:46:00Z">
+      <w:ins w:id="154" w:author="Christoph Scheffel" w:date="2021-12-15T14:46:00Z">
         <w:r>
           <w:rPr>
             <w:rFonts w:ascii="Times New Roman" w:hAnsi="Times New Roman" w:cs="Times New Roman"/>
@@ -3012,7 +2721,7 @@
           <w:t>alle Strategien kennenlernen. Sie schauen dabei negative Bilder an und probieren verschiedene Möglichkeiten aus, die Strategien anzuwenden.</w:t>
         </w:r>
       </w:ins>
-      <w:del w:id="170" w:author="Christoph Scheffel" w:date="2021-12-15T14:47:00Z">
+      <w:del w:id="155" w:author="Christoph Scheffel" w:date="2021-12-15T14:47:00Z">
         <w:r>
           <w:rPr>
             <w:rFonts w:ascii="Times New Roman" w:hAnsi="Times New Roman" w:cs="Times New Roman"/>
@@ -3021,7 +2730,7 @@
           <w:delText>.</w:delText>
         </w:r>
       </w:del>
-      <w:ins w:id="171" w:author="Christoph Scheffel" w:date="2021-12-15T14:47:00Z">
+      <w:ins w:id="156" w:author="Christoph Scheffel" w:date="2021-12-15T14:47:00Z">
         <w:r>
           <w:rPr>
             <w:rFonts w:ascii="Times New Roman" w:hAnsi="Times New Roman" w:cs="Times New Roman"/>
@@ -3035,15 +2744,15 @@
       <w:pPr>
         <w:jc w:val="both"/>
         <w:rPr>
-          <w:ins w:id="172" w:author="Christoph Scheffel" w:date="2021-12-15T14:51:00Z"/>
-          <w:rFonts w:ascii="Times New Roman" w:hAnsi="Times New Roman" w:cs="Times New Roman"/>
-          <w:lang w:val="de-DE"/>
-        </w:rPr>
-        <w:pPrChange w:id="173" w:author="Christoph Scheffel" w:date="2021-12-15T09:28:00Z">
+          <w:ins w:id="157" w:author="Christoph Scheffel" w:date="2021-12-15T14:51:00Z"/>
+          <w:rFonts w:ascii="Times New Roman" w:hAnsi="Times New Roman" w:cs="Times New Roman"/>
+          <w:lang w:val="de-DE"/>
+        </w:rPr>
+        <w:pPrChange w:id="158" w:author="Christoph Scheffel" w:date="2021-12-15T09:28:00Z">
           <w:pPr/>
         </w:pPrChange>
       </w:pPr>
-      <w:ins w:id="174" w:author="Christoph Scheffel" w:date="2021-12-15T14:47:00Z">
+      <w:ins w:id="159" w:author="Christoph Scheffel" w:date="2021-12-15T14:47:00Z">
         <w:r>
           <w:rPr>
             <w:rFonts w:ascii="Times New Roman" w:hAnsi="Times New Roman" w:cs="Times New Roman"/>
@@ -3052,7 +2761,7 @@
           <w:t xml:space="preserve">Nun erfolgt </w:t>
         </w:r>
       </w:ins>
-      <w:ins w:id="175" w:author="Christoph Scheffel" w:date="2021-12-15T15:08:00Z">
+      <w:ins w:id="160" w:author="Christoph Scheffel" w:date="2021-12-15T15:08:00Z">
         <w:r>
           <w:rPr>
             <w:rFonts w:ascii="Times New Roman" w:hAnsi="Times New Roman" w:cs="Times New Roman"/>
@@ -3061,60 +2770,233 @@
           <w:t xml:space="preserve">die Vorbereitung für die physiologische Messung der Muskelaktivität in der Region des </w:t>
         </w:r>
       </w:ins>
-      <w:proofErr w:type="spellStart"/>
-      <w:ins w:id="176" w:author="Christoph Scheffel" w:date="2021-12-15T15:09:00Z">
+      <w:ins w:id="161" w:author="Christoph Scheffel" w:date="2021-12-15T15:09:00Z">
         <w:r>
           <w:rPr>
             <w:rFonts w:ascii="Times New Roman" w:hAnsi="Times New Roman" w:cs="Times New Roman"/>
             <w:i/>
             <w:lang w:val="de-DE"/>
           </w:rPr>
-          <w:t>Corrugator</w:t>
-        </w:r>
-        <w:proofErr w:type="spellEnd"/>
+          <w:t xml:space="preserve">Corrugator Supercilii </w:t>
+        </w:r>
+        <w:r>
+          <w:rPr>
+            <w:rFonts w:ascii="Times New Roman" w:hAnsi="Times New Roman" w:cs="Times New Roman"/>
+            <w:lang w:val="de-DE"/>
+          </w:rPr>
+          <w:t xml:space="preserve">und des </w:t>
+        </w:r>
         <w:r>
           <w:rPr>
             <w:rFonts w:ascii="Times New Roman" w:hAnsi="Times New Roman" w:cs="Times New Roman"/>
             <w:i/>
             <w:lang w:val="de-DE"/>
           </w:rPr>
-          <w:t xml:space="preserve"> </w:t>
-        </w:r>
-        <w:proofErr w:type="spellStart"/>
+          <w:t>Levators</w:t>
+        </w:r>
+        <w:r>
+          <w:rPr>
+            <w:rFonts w:ascii="Times New Roman" w:hAnsi="Times New Roman" w:cs="Times New Roman"/>
+            <w:lang w:val="de-DE"/>
+          </w:rPr>
+          <w:t xml:space="preserve">. </w:t>
+        </w:r>
+        <w:r>
+          <w:rPr>
+            <w:rFonts w:ascii="Times New Roman" w:hAnsi="Times New Roman" w:cs="Times New Roman"/>
+            <w:lang w:val="de-DE"/>
+          </w:rPr>
+          <w:t xml:space="preserve">Die Haut in diesem Bereich wird mit einer abrasiven Paste und Alkohol vorbehandelt. </w:t>
+        </w:r>
+      </w:ins>
+      <w:ins w:id="162" w:author="Christoph Scheffel" w:date="2021-12-15T15:10:00Z">
+        <w:r>
+          <w:rPr>
+            <w:rFonts w:ascii="Times New Roman" w:hAnsi="Times New Roman" w:cs="Times New Roman"/>
+            <w:lang w:val="de-DE"/>
+          </w:rPr>
+          <w:t xml:space="preserve">Die Messaufnehmer werden auf der Haut aufgebracht. Für eine verbesserte Leitfähigkeit wird </w:t>
+        </w:r>
+      </w:ins>
+      <w:ins w:id="163" w:author="Christoph Scheffel" w:date="2021-12-15T15:11:00Z">
+        <w:r>
+          <w:rPr>
+            <w:rFonts w:ascii="Times New Roman" w:hAnsi="Times New Roman" w:cs="Times New Roman"/>
+            <w:lang w:val="de-DE"/>
+          </w:rPr>
+          <w:t xml:space="preserve">der Raum zwischen Haut und Messaufnehmer mit </w:t>
+        </w:r>
+      </w:ins>
+      <w:ins w:id="164" w:author="Christoph Scheffel" w:date="2021-12-15T15:10:00Z">
+        <w:r>
+          <w:rPr>
+            <w:rFonts w:ascii="Times New Roman" w:hAnsi="Times New Roman" w:cs="Times New Roman"/>
+            <w:lang w:val="de-DE"/>
+          </w:rPr>
+          <w:t xml:space="preserve">Elektrolytgel </w:t>
+        </w:r>
+      </w:ins>
+      <w:ins w:id="165" w:author="Christoph Scheffel" w:date="2021-12-15T15:11:00Z">
+        <w:r>
+          <w:rPr>
+            <w:rFonts w:ascii="Times New Roman" w:hAnsi="Times New Roman" w:cs="Times New Roman"/>
+            <w:lang w:val="de-DE"/>
+          </w:rPr>
+          <w:t>aufgefüllt. Anschließend wird die Funktionsfähigkeit überprüft. Das Prozedere nimmt ca. 10 min in Anspruch.</w:t>
+        </w:r>
+      </w:ins>
+    </w:p>
+    <w:p>
+      <w:pPr>
+        <w:jc w:val="both"/>
+        <w:rPr>
+          <w:rFonts w:ascii="Times New Roman" w:hAnsi="Times New Roman" w:cs="Times New Roman"/>
+          <w:lang w:val="de-DE"/>
+        </w:rPr>
+        <w:pPrChange w:id="166" w:author="Christoph Scheffel" w:date="2021-12-15T09:28:00Z">
+          <w:pPr/>
+        </w:pPrChange>
+      </w:pPr>
+      <w:del w:id="167" w:author="Christoph Scheffel" w:date="2021-12-16T09:49:00Z">
+        <w:r>
+          <w:rPr>
+            <w:rFonts w:ascii="Times New Roman" w:hAnsi="Times New Roman" w:cs="Times New Roman"/>
+            <w:lang w:val="de-DE"/>
+          </w:rPr>
+          <w:delText xml:space="preserve"> Anschließend betrachten die Probanden neutrale und negative Bilde</w:delText>
+        </w:r>
+      </w:del>
+      <w:ins w:id="168" w:author="Christoph Scheffel" w:date="2021-12-16T09:49:00Z">
+        <w:r>
+          <w:rPr>
+            <w:rFonts w:ascii="Times New Roman" w:hAnsi="Times New Roman" w:cs="Times New Roman"/>
+            <w:lang w:val="de-DE"/>
+          </w:rPr>
+          <w:t>Im Anschluss folgt das eigentliche Emotionsregulationsexperiment. Probanden betrachten dabei neutrale und negative Bilde</w:t>
+        </w:r>
+      </w:ins>
+      <w:r>
+        <w:rPr>
+          <w:rFonts w:ascii="Times New Roman" w:hAnsi="Times New Roman" w:cs="Times New Roman"/>
+          <w:lang w:val="de-DE"/>
+        </w:rPr>
+        <w:t>r. Zunächst erfolgt das „Anschauen“ neutraler und negativer Bilder</w:t>
+      </w:r>
+      <w:r>
+        <w:rPr>
+          <w:rFonts w:ascii="Times New Roman" w:hAnsi="Times New Roman" w:cs="Times New Roman"/>
+          <w:lang w:val="de-DE"/>
+        </w:rPr>
+        <w:t xml:space="preserve"> in jeweils zwei Blöcken</w:t>
+      </w:r>
+      <w:r>
+        <w:rPr>
+          <w:rFonts w:ascii="Times New Roman" w:hAnsi="Times New Roman" w:cs="Times New Roman"/>
+          <w:lang w:val="de-DE"/>
+        </w:rPr>
+        <w:t>.</w:t>
+      </w:r>
+      <w:r>
+        <w:rPr>
+          <w:rFonts w:ascii="Times New Roman" w:hAnsi="Times New Roman" w:cs="Times New Roman"/>
+          <w:lang w:val="de-DE"/>
+        </w:rPr>
+        <w:t xml:space="preserve"> Dabei sollen die Bilder betrachtet werden und eventuell aufkommende Emotionen sollen natürlich aufkommen und abklingen.</w:t>
+      </w:r>
+      <w:r>
+        <w:rPr>
+          <w:rFonts w:ascii="Times New Roman" w:hAnsi="Times New Roman" w:cs="Times New Roman"/>
+          <w:lang w:val="de-DE"/>
+        </w:rPr>
+        <w:t xml:space="preserve"> Anschließend werden randomisiert die drei Strategien „Ablenken“, „Distanzieren“ und „Unterdrücken“</w:t>
+      </w:r>
+      <w:r>
+        <w:rPr>
+          <w:rFonts w:ascii="Times New Roman" w:hAnsi="Times New Roman" w:cs="Times New Roman"/>
+          <w:lang w:val="de-DE"/>
+        </w:rPr>
+        <w:t>, ebenfalls in Blöcken,</w:t>
+      </w:r>
+      <w:r>
+        <w:rPr>
+          <w:rFonts w:ascii="Times New Roman" w:hAnsi="Times New Roman" w:cs="Times New Roman"/>
+          <w:lang w:val="de-DE"/>
+        </w:rPr>
+        <w:t xml:space="preserve"> angewendet. </w:t>
+      </w:r>
+      <w:r>
+        <w:rPr>
+          <w:rFonts w:ascii="Times New Roman" w:hAnsi="Times New Roman" w:cs="Times New Roman"/>
+          <w:lang w:val="de-DE"/>
+        </w:rPr>
+        <w:t>Bei</w:t>
+      </w:r>
+      <w:r>
+        <w:rPr>
+          <w:rFonts w:ascii="Times New Roman" w:hAnsi="Times New Roman" w:cs="Times New Roman"/>
+          <w:lang w:val="de-DE"/>
+        </w:rPr>
+        <w:t xml:space="preserve"> der Strategie </w:t>
+      </w:r>
+      <w:r>
+        <w:rPr>
+          <w:rFonts w:ascii="Times New Roman" w:hAnsi="Times New Roman" w:cs="Times New Roman"/>
+          <w:lang w:val="de-DE"/>
+        </w:rPr>
+        <w:t>„Ablenken“</w:t>
+      </w:r>
+      <w:r>
+        <w:rPr>
+          <w:rFonts w:ascii="Times New Roman" w:hAnsi="Times New Roman" w:cs="Times New Roman"/>
+          <w:lang w:val="de-DE"/>
+        </w:rPr>
+        <w:t xml:space="preserve"> sollen die Probanden das Bild betrachten, währenddessen aber an eine geometrische Figur oder eine Alltagstätigkeit (z.B. Zähne putzen) denken.  Bei der Strategie „Distanzieren“ sollen die Probanden die Position eines neutralen, nicht involvierten </w:t>
+      </w:r>
+      <w:r>
+        <w:rPr>
+          <w:rFonts w:ascii="Times New Roman" w:hAnsi="Times New Roman" w:cs="Times New Roman"/>
+          <w:lang w:val="de-DE"/>
+        </w:rPr>
+        <w:t xml:space="preserve">Beobachters einnehmen. Und bei der Strategie „Unterdrücken“ sollen die Probanden jeden aufkommenden emotionalen Gesichtsausdruck unterdrücken. </w:t>
+      </w:r>
+      <w:r>
+        <w:rPr>
+          <w:rFonts w:ascii="Times New Roman" w:hAnsi="Times New Roman" w:cs="Times New Roman"/>
+          <w:lang w:val="de-DE"/>
+        </w:rPr>
+        <w:t>Nach allen Blöcken wird das subjektive Arousal der Probanden und die subjektive geistige Anstrengung beim Anwenden der Strategien per Ratingskala erfragt.</w:t>
+      </w:r>
+      <w:ins w:id="169" w:author="Christoph Scheffel" w:date="2021-12-16T09:50:00Z">
+        <w:r>
+          <w:rPr>
+            <w:rFonts w:ascii="Times New Roman" w:hAnsi="Times New Roman" w:cs="Times New Roman"/>
+            <w:lang w:val="de-DE"/>
+          </w:rPr>
+          <w:t xml:space="preserve"> Während des gesamten Experimentes erfolgt außerdem die Erfassung der Muskelaktivität im Gesicht in den Regionen des </w:t>
+        </w:r>
         <w:r>
           <w:rPr>
             <w:rFonts w:ascii="Times New Roman" w:hAnsi="Times New Roman" w:cs="Times New Roman"/>
             <w:i/>
             <w:lang w:val="de-DE"/>
           </w:rPr>
-          <w:t>Supercilii</w:t>
-        </w:r>
-        <w:proofErr w:type="spellEnd"/>
+          <w:t xml:space="preserve">Corrugator Supercilii </w:t>
+        </w:r>
+        <w:r>
+          <w:rPr>
+            <w:rFonts w:ascii="Times New Roman" w:hAnsi="Times New Roman" w:cs="Times New Roman"/>
+            <w:lang w:val="de-DE"/>
+          </w:rPr>
+          <w:t xml:space="preserve">und des </w:t>
+        </w:r>
         <w:r>
           <w:rPr>
             <w:rFonts w:ascii="Times New Roman" w:hAnsi="Times New Roman" w:cs="Times New Roman"/>
             <w:i/>
             <w:lang w:val="de-DE"/>
           </w:rPr>
-          <w:t xml:space="preserve"> </w:t>
-        </w:r>
-        <w:r>
-          <w:rPr>
-            <w:rFonts w:ascii="Times New Roman" w:hAnsi="Times New Roman" w:cs="Times New Roman"/>
-            <w:lang w:val="de-DE"/>
-          </w:rPr>
-          <w:t xml:space="preserve">und des </w:t>
-        </w:r>
-        <w:proofErr w:type="spellStart"/>
-        <w:r>
-          <w:rPr>
-            <w:rFonts w:ascii="Times New Roman" w:hAnsi="Times New Roman" w:cs="Times New Roman"/>
-            <w:i/>
-            <w:lang w:val="de-DE"/>
-          </w:rPr>
           <w:t>Levators</w:t>
         </w:r>
-        <w:proofErr w:type="spellEnd"/>
         <w:r>
           <w:rPr>
             <w:rFonts w:ascii="Times New Roman" w:hAnsi="Times New Roman" w:cs="Times New Roman"/>
@@ -3122,71 +3004,263 @@
           </w:rPr>
           <w:t xml:space="preserve">. </w:t>
         </w:r>
-        <w:r>
-          <w:rPr>
-            <w:rFonts w:ascii="Times New Roman" w:hAnsi="Times New Roman" w:cs="Times New Roman"/>
-            <w:lang w:val="de-DE"/>
-          </w:rPr>
-          <w:t xml:space="preserve">Die Haut in diesem Bereich wird mit einer </w:t>
-        </w:r>
-        <w:proofErr w:type="spellStart"/>
-        <w:r>
-          <w:rPr>
-            <w:rFonts w:ascii="Times New Roman" w:hAnsi="Times New Roman" w:cs="Times New Roman"/>
-            <w:lang w:val="de-DE"/>
-          </w:rPr>
-          <w:t>abrasiven</w:t>
-        </w:r>
-        <w:proofErr w:type="spellEnd"/>
-        <w:r>
-          <w:rPr>
-            <w:rFonts w:ascii="Times New Roman" w:hAnsi="Times New Roman" w:cs="Times New Roman"/>
-            <w:lang w:val="de-DE"/>
-          </w:rPr>
-          <w:t xml:space="preserve"> Paste und Alkohol vorbehandelt. </w:t>
-        </w:r>
-      </w:ins>
-      <w:ins w:id="177" w:author="Christoph Scheffel" w:date="2021-12-15T15:10:00Z">
-        <w:r>
-          <w:rPr>
-            <w:rFonts w:ascii="Times New Roman" w:hAnsi="Times New Roman" w:cs="Times New Roman"/>
-            <w:lang w:val="de-DE"/>
-          </w:rPr>
-          <w:t xml:space="preserve">Die Messaufnehmer werden auf der Haut aufgebracht. Für eine verbesserte Leitfähigkeit wird </w:t>
-        </w:r>
-      </w:ins>
-      <w:ins w:id="178" w:author="Christoph Scheffel" w:date="2021-12-15T15:11:00Z">
-        <w:r>
-          <w:rPr>
-            <w:rFonts w:ascii="Times New Roman" w:hAnsi="Times New Roman" w:cs="Times New Roman"/>
-            <w:lang w:val="de-DE"/>
-          </w:rPr>
-          <w:t xml:space="preserve">der Raum zwischen Haut und Messaufnehmer mit </w:t>
-        </w:r>
-      </w:ins>
-      <w:ins w:id="179" w:author="Christoph Scheffel" w:date="2021-12-15T15:10:00Z">
-        <w:r>
-          <w:rPr>
-            <w:rFonts w:ascii="Times New Roman" w:hAnsi="Times New Roman" w:cs="Times New Roman"/>
-            <w:lang w:val="de-DE"/>
-          </w:rPr>
-          <w:t xml:space="preserve">Elektrolytgel </w:t>
-        </w:r>
-      </w:ins>
-      <w:ins w:id="180" w:author="Christoph Scheffel" w:date="2021-12-15T15:11:00Z">
-        <w:r>
-          <w:rPr>
-            <w:rFonts w:ascii="Times New Roman" w:hAnsi="Times New Roman" w:cs="Times New Roman"/>
-            <w:lang w:val="de-DE"/>
-          </w:rPr>
-          <w:t>aufgefüllt. Anschließend wird die Funktionsfähigkeit überprüft. Das Prozedere nimmt ca. 10 min. in Anspruch.</w:t>
-        </w:r>
       </w:ins>
     </w:p>
     <w:p>
       <w:pPr>
         <w:jc w:val="both"/>
         <w:rPr>
+          <w:rFonts w:ascii="Times New Roman" w:hAnsi="Times New Roman" w:cs="Times New Roman"/>
+          <w:lang w:val="de-DE"/>
+        </w:rPr>
+        <w:pPrChange w:id="170" w:author="Christoph Scheffel" w:date="2021-12-15T09:28:00Z">
+          <w:pPr/>
+        </w:pPrChange>
+      </w:pPr>
+      <w:r>
+        <w:rPr>
+          <w:rFonts w:ascii="Times New Roman" w:hAnsi="Times New Roman" w:cs="Times New Roman"/>
+          <w:lang w:val="de-DE"/>
+        </w:rPr>
+        <w:t>Im nächsten Teil des Experimentes werden die drei Strategien miteinander verglichen.</w:t>
+      </w:r>
+      <w:r>
+        <w:rPr>
+          <w:rFonts w:ascii="Times New Roman" w:hAnsi="Times New Roman" w:cs="Times New Roman"/>
+          <w:lang w:val="de-DE"/>
+        </w:rPr>
+        <w:t xml:space="preserve"> Dabei werden immer zwei Strategien gegenübergestellt und bekommen für beide Strategien einen bestimmten Geldbetrag geboten. Die Probanden sollen sich entscheiden, ob sie lieber Strategie A für Betrag X wählen würden, oder Strategie B für Betrag Y. Nach jeder Wahl werden die Beträge schrittweise in sechs Iterationen angepasst. Dieses Prozedere wird solang wiederholt, bis alle Strategien miteinander verglichen wurden.</w:t>
+      </w:r>
+      <w:r>
+        <w:rPr>
+          <w:rFonts w:ascii="Times New Roman" w:hAnsi="Times New Roman" w:cs="Times New Roman"/>
+          <w:lang w:val="de-DE"/>
+        </w:rPr>
+        <w:t xml:space="preserve"> Zum Schluss soll eine der drei Strategien noch einmal angewendet werden. Die Probanden entscheiden sich dabei frei für eine der Strategien. </w:t>
+      </w:r>
+    </w:p>
+    <w:p>
+      <w:pPr>
+        <w:jc w:val="both"/>
+        <w:rPr>
+          <w:rFonts w:ascii="Times New Roman" w:hAnsi="Times New Roman" w:cs="Times New Roman"/>
+          <w:lang w:val="de-DE"/>
+        </w:rPr>
+        <w:pPrChange w:id="171" w:author="Christoph Scheffel" w:date="2021-12-15T09:28:00Z">
+          <w:pPr/>
+        </w:pPrChange>
+      </w:pPr>
+      <w:r>
+        <w:rPr>
+          <w:rFonts w:ascii="Times New Roman" w:hAnsi="Times New Roman" w:cs="Times New Roman"/>
+          <w:lang w:val="de-DE"/>
+        </w:rPr>
+        <w:t>Im Anschluss an das Experiment findet eine kurze, schriftliche Nachbefragung statt. Dabei wird erfragt, ob Sie sich an die Strategien gehalten haben und aus welchem Grund sie sich für die entsprechende Strategie im letzten Teil des Experimentes entschieden haben.</w:t>
+      </w:r>
+      <w:r>
+        <w:rPr>
+          <w:rFonts w:ascii="Times New Roman" w:hAnsi="Times New Roman" w:cs="Times New Roman"/>
+          <w:lang w:val="de-DE"/>
+        </w:rPr>
+        <w:t xml:space="preserve"> Das gesamte Experiment wird für die Versuchspersonen ca. eine Stunde Zeitaufwand in Anspruch nehmen.</w:t>
+      </w:r>
+    </w:p>
+    <w:p>
+      <w:pPr>
+        <w:rPr>
+          <w:rFonts w:ascii="Times New Roman" w:hAnsi="Times New Roman" w:cs="Times New Roman"/>
+          <w:b/>
+          <w:lang w:val="de-DE"/>
+        </w:rPr>
+      </w:pPr>
+      <w:r>
+        <w:rPr>
+          <w:rFonts w:ascii="Times New Roman" w:hAnsi="Times New Roman" w:cs="Times New Roman"/>
+          <w:b/>
+          <w:lang w:val="de-DE"/>
+        </w:rPr>
+        <w:t>Belastungen / Risiken / Nebenwirkungen</w:t>
+      </w:r>
+      <w:r>
+        <w:rPr>
+          <w:rFonts w:ascii="Times New Roman" w:hAnsi="Times New Roman" w:cs="Times New Roman"/>
+          <w:b/>
+          <w:lang w:val="de-DE"/>
+        </w:rPr>
+        <w:t>:</w:t>
+      </w:r>
+    </w:p>
+    <w:p>
+      <w:pPr>
+        <w:jc w:val="both"/>
+        <w:rPr>
+          <w:rFonts w:ascii="Times New Roman" w:hAnsi="Times New Roman" w:cs="Times New Roman"/>
+          <w:lang w:val="de-DE"/>
+        </w:rPr>
+        <w:pPrChange w:id="172" w:author="Christoph Scheffel" w:date="2021-12-15T09:28:00Z">
+          <w:pPr/>
+        </w:pPrChange>
+      </w:pPr>
+      <w:ins w:id="173" w:author="Christoph Scheffel" w:date="2021-12-16T10:02:00Z">
+        <w:r>
+          <w:rPr>
+            <w:rFonts w:ascii="Times New Roman" w:hAnsi="Times New Roman" w:cs="Times New Roman"/>
+            <w:lang w:val="de-DE"/>
+          </w:rPr>
+          <w:t xml:space="preserve">Insgesamt </w:t>
+        </w:r>
+      </w:ins>
+      <w:del w:id="174" w:author="Christoph Scheffel" w:date="2021-12-16T10:03:00Z">
+        <w:r>
+          <w:rPr>
+            <w:rFonts w:ascii="Times New Roman" w:hAnsi="Times New Roman" w:cs="Times New Roman"/>
+            <w:lang w:val="de-DE"/>
+          </w:rPr>
+          <w:delText xml:space="preserve">Es </w:delText>
+        </w:r>
+      </w:del>
+      <w:r>
+        <w:rPr>
+          <w:rFonts w:ascii="Times New Roman" w:hAnsi="Times New Roman" w:cs="Times New Roman"/>
+          <w:lang w:val="de-DE"/>
+        </w:rPr>
+        <w:t>sind keine</w:t>
+      </w:r>
+      <w:ins w:id="175" w:author="Christoph Scheffel" w:date="2021-12-16T10:02:00Z">
+        <w:r>
+          <w:rPr>
+            <w:rFonts w:ascii="Times New Roman" w:hAnsi="Times New Roman" w:cs="Times New Roman"/>
+            <w:lang w:val="de-DE"/>
+          </w:rPr>
+          <w:t xml:space="preserve"> direkten</w:t>
+        </w:r>
+      </w:ins>
+      <w:r>
+        <w:rPr>
+          <w:rFonts w:ascii="Times New Roman" w:hAnsi="Times New Roman" w:cs="Times New Roman"/>
+          <w:lang w:val="de-DE"/>
+        </w:rPr>
+        <w:t xml:space="preserve"> Nebenwirkungen bekannt. </w:t>
+      </w:r>
+      <w:ins w:id="176" w:author="Christoph Scheffel" w:date="2021-12-16T10:03:00Z">
+        <w:r>
+          <w:rPr>
+            <w:rFonts w:ascii="Times New Roman" w:hAnsi="Times New Roman" w:cs="Times New Roman"/>
+            <w:lang w:val="de-DE"/>
+          </w:rPr>
+          <w:t xml:space="preserve">Die Bearbeitung beider Aufgaben am PC über den Zeitraum von jeweils einer Stunde kann ermüdend wirken. </w:t>
+        </w:r>
+      </w:ins>
+      <w:r>
+        <w:rPr>
+          <w:rFonts w:ascii="Times New Roman" w:hAnsi="Times New Roman" w:cs="Times New Roman"/>
+          <w:lang w:val="de-DE"/>
+        </w:rPr>
+        <w:t xml:space="preserve">Das Betrachten negativer Bilder kann zum Teil als unangenehm empfunden werden. </w:t>
+      </w:r>
+      <w:del w:id="177" w:author="Christoph Scheffel" w:date="2021-12-16T10:03:00Z">
+        <w:r>
+          <w:rPr>
+            <w:rFonts w:ascii="Times New Roman" w:hAnsi="Times New Roman" w:cs="Times New Roman"/>
+            <w:lang w:val="de-DE"/>
+          </w:rPr>
+          <w:delText>Die Bearbeitung einer Aufgabe am Computer und das Anwenden der Strategien könnte auf die Teilnehmenden gegen Ende des Versuchs ermüdend wirken.</w:delText>
+        </w:r>
+      </w:del>
+    </w:p>
+    <w:p>
+      <w:pPr>
+        <w:rPr>
+          <w:rFonts w:ascii="Times New Roman" w:hAnsi="Times New Roman" w:cs="Times New Roman"/>
+          <w:b/>
+          <w:lang w:val="de-DE"/>
+        </w:rPr>
+      </w:pPr>
+      <w:r>
+        <w:rPr>
+          <w:rFonts w:ascii="Times New Roman" w:hAnsi="Times New Roman" w:cs="Times New Roman"/>
+          <w:b/>
+          <w:lang w:val="de-DE"/>
+        </w:rPr>
+        <w:t>Nutzen</w:t>
+      </w:r>
+      <w:r>
+        <w:rPr>
+          <w:rFonts w:ascii="Times New Roman" w:hAnsi="Times New Roman" w:cs="Times New Roman"/>
+          <w:b/>
+          <w:lang w:val="de-DE"/>
+        </w:rPr>
+        <w:t>:</w:t>
+      </w:r>
+    </w:p>
+    <w:p>
+      <w:pPr>
+        <w:jc w:val="both"/>
+        <w:rPr>
+          <w:rFonts w:ascii="Times New Roman" w:hAnsi="Times New Roman" w:cs="Times New Roman"/>
+          <w:lang w:val="de-DE"/>
+        </w:rPr>
+        <w:pPrChange w:id="178" w:author="Christoph Scheffel" w:date="2021-12-15T09:28:00Z">
+          <w:pPr/>
+        </w:pPrChange>
+      </w:pPr>
+      <w:r>
+        <w:rPr>
+          <w:rFonts w:ascii="Times New Roman" w:hAnsi="Times New Roman" w:cs="Times New Roman"/>
+          <w:lang w:val="de-DE"/>
+        </w:rPr>
+        <w:t>Für die Versuchsteilnehmer besteht kein unmittelbarer Nutzen aus der Versuchsteilnahme. Für die Versuchsteilnahme besteht aber die Möglichkeit, Versuchspersonenstunden als Entschädigung zu bekommen.</w:t>
+      </w:r>
+    </w:p>
+    <w:p>
+      <w:pPr>
+        <w:jc w:val="both"/>
+        <w:rPr>
+          <w:rFonts w:ascii="Times New Roman" w:hAnsi="Times New Roman" w:cs="Times New Roman"/>
+          <w:lang w:val="de-DE"/>
+        </w:rPr>
+        <w:pPrChange w:id="179" w:author="Christoph Scheffel" w:date="2021-12-15T09:28:00Z">
+          <w:pPr/>
+        </w:pPrChange>
+      </w:pPr>
+      <w:r>
+        <w:rPr>
+          <w:rFonts w:ascii="Times New Roman" w:hAnsi="Times New Roman" w:cs="Times New Roman"/>
+          <w:lang w:val="de-DE"/>
+        </w:rPr>
+        <w:t>Die Studie dient also einem rein wissenschaftlichen Ziel und hat für die Probanden keinen diagnostischen oder therapeutischen Wert.</w:t>
+      </w:r>
+    </w:p>
+    <w:p>
+      <w:pPr>
+        <w:rPr>
+          <w:rFonts w:ascii="Times New Roman" w:hAnsi="Times New Roman" w:cs="Times New Roman"/>
+          <w:b/>
+          <w:lang w:val="de-DE"/>
+        </w:rPr>
+      </w:pPr>
+      <w:r>
+        <w:rPr>
+          <w:rFonts w:ascii="Times New Roman" w:hAnsi="Times New Roman" w:cs="Times New Roman"/>
+          <w:b/>
+          <w:lang w:val="de-DE"/>
+        </w:rPr>
+        <w:t>Unterbrechungs- / Abbruchkriterien</w:t>
+      </w:r>
+      <w:r>
+        <w:rPr>
+          <w:rFonts w:ascii="Times New Roman" w:hAnsi="Times New Roman" w:cs="Times New Roman"/>
+          <w:b/>
+          <w:lang w:val="de-DE"/>
+        </w:rPr>
+        <w:t>:</w:t>
+      </w:r>
+    </w:p>
+    <w:p>
+      <w:pPr>
+        <w:jc w:val="both"/>
+        <w:rPr>
+          <w:ins w:id="180" w:author="Christoph Scheffel" w:date="2021-12-16T10:16:00Z"/>
           <w:rFonts w:ascii="Times New Roman" w:hAnsi="Times New Roman" w:cs="Times New Roman"/>
           <w:lang w:val="de-DE"/>
         </w:rPr>
@@ -3199,246 +3273,45 @@
           <w:rFonts w:ascii="Times New Roman" w:hAnsi="Times New Roman" w:cs="Times New Roman"/>
           <w:lang w:val="de-DE"/>
         </w:rPr>
-        <w:t xml:space="preserve"> Anschließend betrachten die Probanden neutrale und negative Bilder. Zunächst erfolgt das „Anschauen“ neutraler und negativer Bilder</w:t>
-      </w:r>
-      <w:r>
-        <w:rPr>
-          <w:rFonts w:ascii="Times New Roman" w:hAnsi="Times New Roman" w:cs="Times New Roman"/>
-          <w:lang w:val="de-DE"/>
-        </w:rPr>
-        <w:t xml:space="preserve"> in jeweils zwei Blöcken</w:t>
-      </w:r>
-      <w:r>
-        <w:rPr>
-          <w:rFonts w:ascii="Times New Roman" w:hAnsi="Times New Roman" w:cs="Times New Roman"/>
-          <w:lang w:val="de-DE"/>
-        </w:rPr>
-        <w:t>.</w:t>
-      </w:r>
-      <w:r>
-        <w:rPr>
-          <w:rFonts w:ascii="Times New Roman" w:hAnsi="Times New Roman" w:cs="Times New Roman"/>
-          <w:lang w:val="de-DE"/>
-        </w:rPr>
-        <w:t xml:space="preserve"> Dabei sollen die Bilder betrachtet werden und eventuell aufkommende Emotionen sollen natürlich aufkommen und abklingen.</w:t>
-      </w:r>
-      <w:r>
-        <w:rPr>
-          <w:rFonts w:ascii="Times New Roman" w:hAnsi="Times New Roman" w:cs="Times New Roman"/>
-          <w:lang w:val="de-DE"/>
-        </w:rPr>
-        <w:t xml:space="preserve"> Anschließend werden randomisiert die drei Strategien „Ablenken“, „Distanzieren“ und „Unterdrücken“</w:t>
-      </w:r>
-      <w:r>
-        <w:rPr>
-          <w:rFonts w:ascii="Times New Roman" w:hAnsi="Times New Roman" w:cs="Times New Roman"/>
-          <w:lang w:val="de-DE"/>
-        </w:rPr>
-        <w:t>, ebenfalls in Blöcken,</w:t>
-      </w:r>
-      <w:r>
-        <w:rPr>
-          <w:rFonts w:ascii="Times New Roman" w:hAnsi="Times New Roman" w:cs="Times New Roman"/>
-          <w:lang w:val="de-DE"/>
-        </w:rPr>
-        <w:t xml:space="preserve"> angewendet. </w:t>
-      </w:r>
-      <w:r>
-        <w:rPr>
-          <w:rFonts w:ascii="Times New Roman" w:hAnsi="Times New Roman" w:cs="Times New Roman"/>
-          <w:lang w:val="de-DE"/>
-        </w:rPr>
-        <w:t>Bei</w:t>
-      </w:r>
-      <w:r>
-        <w:rPr>
-          <w:rFonts w:ascii="Times New Roman" w:hAnsi="Times New Roman" w:cs="Times New Roman"/>
-          <w:lang w:val="de-DE"/>
-        </w:rPr>
-        <w:t xml:space="preserve"> der Strategie </w:t>
-      </w:r>
-      <w:r>
-        <w:rPr>
-          <w:rFonts w:ascii="Times New Roman" w:hAnsi="Times New Roman" w:cs="Times New Roman"/>
-          <w:lang w:val="de-DE"/>
-        </w:rPr>
-        <w:t>„Ablenken“</w:t>
-      </w:r>
-      <w:r>
-        <w:rPr>
-          <w:rFonts w:ascii="Times New Roman" w:hAnsi="Times New Roman" w:cs="Times New Roman"/>
-          <w:lang w:val="de-DE"/>
-        </w:rPr>
-        <w:t xml:space="preserve"> sollen die Probanden das Bild betrachten, währenddessen aber an eine geometrische Figur oder eine Alltagstätigkeit (z.B. Zähne putzen) denken.  Bei der Strategie „Distanzieren“ sollen die Probanden die Position eines neutralen, nicht involvierten </w:t>
-      </w:r>
-      <w:r>
-        <w:rPr>
-          <w:rFonts w:ascii="Times New Roman" w:hAnsi="Times New Roman" w:cs="Times New Roman"/>
-          <w:lang w:val="de-DE"/>
-        </w:rPr>
-        <w:t xml:space="preserve">Beobachters einnehmen. Und bei der Strategie „Unterdrücken“ sollen die Probanden jeden aufkommenden emotionalen Gesichtsausdruck unterdrücken. </w:t>
-      </w:r>
-      <w:r>
-        <w:rPr>
-          <w:rFonts w:ascii="Times New Roman" w:hAnsi="Times New Roman" w:cs="Times New Roman"/>
-          <w:lang w:val="de-DE"/>
-        </w:rPr>
-        <w:t>Nach allen Blöcken wird das subjektive Arousal der Probanden und die subjektive geistige Anstrengung beim Anwenden der Strategien per Ratingskala erfragt.</w:t>
-      </w:r>
-    </w:p>
-    <w:p>
-      <w:pPr>
-        <w:jc w:val="both"/>
-        <w:rPr>
-          <w:rFonts w:ascii="Times New Roman" w:hAnsi="Times New Roman" w:cs="Times New Roman"/>
-          <w:lang w:val="de-DE"/>
-        </w:rPr>
-        <w:pPrChange w:id="182" w:author="Christoph Scheffel" w:date="2021-12-15T09:28:00Z">
-          <w:pPr/>
-        </w:pPrChange>
-      </w:pPr>
-      <w:r>
-        <w:rPr>
-          <w:rFonts w:ascii="Times New Roman" w:hAnsi="Times New Roman" w:cs="Times New Roman"/>
-          <w:lang w:val="de-DE"/>
-        </w:rPr>
-        <w:t>Im nächsten Teil des Experimentes werden die drei Strategien miteinander verglichen.</w:t>
-      </w:r>
-      <w:r>
-        <w:rPr>
-          <w:rFonts w:ascii="Times New Roman" w:hAnsi="Times New Roman" w:cs="Times New Roman"/>
-          <w:lang w:val="de-DE"/>
-        </w:rPr>
-        <w:t xml:space="preserve"> Dabei werden immer zwei Strategien gegenübergestellt und bekommen für beide Strategien einen bestimmten Geldbetrag geboten. Die Probanden sollen sich entscheiden, ob sie lieber Strategie A für Betrag X wählen würden, oder Strategie B für Betrag Y. Nach jeder Wahl werden die Beträge schrittweise in sechs Iterationen angepasst. Dieses Prozedere wird solang wiederholt, bis alle Strategien miteinander verglichen wurden.</w:t>
-      </w:r>
-      <w:r>
-        <w:rPr>
-          <w:rFonts w:ascii="Times New Roman" w:hAnsi="Times New Roman" w:cs="Times New Roman"/>
-          <w:lang w:val="de-DE"/>
-        </w:rPr>
-        <w:t xml:space="preserve"> Zum Schluss soll eine der drei Strategien noch einmal angewendet werden. Die Probanden entscheiden sich dabei frei für eine der Strategien. </w:t>
-      </w:r>
-    </w:p>
-    <w:p>
-      <w:pPr>
-        <w:jc w:val="both"/>
-        <w:rPr>
-          <w:rFonts w:ascii="Times New Roman" w:hAnsi="Times New Roman" w:cs="Times New Roman"/>
-          <w:lang w:val="de-DE"/>
-        </w:rPr>
-        <w:pPrChange w:id="183" w:author="Christoph Scheffel" w:date="2021-12-15T09:28:00Z">
-          <w:pPr/>
-        </w:pPrChange>
-      </w:pPr>
-      <w:r>
-        <w:rPr>
-          <w:rFonts w:ascii="Times New Roman" w:hAnsi="Times New Roman" w:cs="Times New Roman"/>
-          <w:lang w:val="de-DE"/>
-        </w:rPr>
-        <w:t>Im Anschluss an das Experiment findet eine kurze, schriftliche Nachbefragung statt. Dabei wird erfragt, ob Sie sich an die Strategien gehalten haben und aus welchem Grund sie sich für die entsprechende Strategie im letzten Teil des Experimentes entschieden haben.</w:t>
-      </w:r>
-      <w:r>
-        <w:rPr>
-          <w:rFonts w:ascii="Times New Roman" w:hAnsi="Times New Roman" w:cs="Times New Roman"/>
-          <w:lang w:val="de-DE"/>
-        </w:rPr>
-        <w:t xml:space="preserve"> Das gesamte Experiment wird für die Versuchspersonen ca. eine Stunde Zeitaufwand in Anspruch nehmen.</w:t>
-      </w:r>
-    </w:p>
-    <w:p>
-      <w:pPr>
-        <w:rPr>
-          <w:rFonts w:ascii="Times New Roman" w:hAnsi="Times New Roman" w:cs="Times New Roman"/>
-          <w:b/>
-          <w:lang w:val="de-DE"/>
-        </w:rPr>
-      </w:pPr>
-      <w:r>
-        <w:rPr>
-          <w:rFonts w:ascii="Times New Roman" w:hAnsi="Times New Roman" w:cs="Times New Roman"/>
-          <w:b/>
-          <w:lang w:val="de-DE"/>
-        </w:rPr>
-        <w:t>Belastungen / Risiken / Nebenwirkungen</w:t>
-      </w:r>
-      <w:r>
-        <w:rPr>
-          <w:rFonts w:ascii="Times New Roman" w:hAnsi="Times New Roman" w:cs="Times New Roman"/>
-          <w:b/>
-          <w:lang w:val="de-DE"/>
-        </w:rPr>
-        <w:t>:</w:t>
-      </w:r>
-    </w:p>
-    <w:p>
-      <w:pPr>
-        <w:jc w:val="both"/>
-        <w:rPr>
-          <w:rFonts w:ascii="Times New Roman" w:hAnsi="Times New Roman" w:cs="Times New Roman"/>
-          <w:lang w:val="de-DE"/>
-        </w:rPr>
-        <w:pPrChange w:id="184" w:author="Christoph Scheffel" w:date="2021-12-15T09:28:00Z">
-          <w:pPr/>
-        </w:pPrChange>
-      </w:pPr>
-      <w:r>
-        <w:rPr>
-          <w:rFonts w:ascii="Times New Roman" w:hAnsi="Times New Roman" w:cs="Times New Roman"/>
-          <w:lang w:val="de-DE"/>
-        </w:rPr>
-        <w:t xml:space="preserve">Es sind keine Nebenwirkungen bekannt. Das Betrachten negativer Bilder kann zum Teil als unangenehm empfunden werden. </w:t>
-      </w:r>
-      <w:r>
-        <w:rPr>
-          <w:rFonts w:ascii="Times New Roman" w:hAnsi="Times New Roman" w:cs="Times New Roman"/>
-          <w:lang w:val="de-DE"/>
-        </w:rPr>
-        <w:t>Die Bearbeitung einer Aufgabe am Computer und das Anwenden der Strategien könnte auf die Teilnehmenden gegen Ende des Versuchs ermüdend wirken.</w:t>
-      </w:r>
-    </w:p>
-    <w:p>
-      <w:pPr>
-        <w:rPr>
-          <w:rFonts w:ascii="Times New Roman" w:hAnsi="Times New Roman" w:cs="Times New Roman"/>
-          <w:b/>
-          <w:lang w:val="de-DE"/>
-        </w:rPr>
-      </w:pPr>
-      <w:r>
-        <w:rPr>
-          <w:rFonts w:ascii="Times New Roman" w:hAnsi="Times New Roman" w:cs="Times New Roman"/>
-          <w:b/>
-          <w:lang w:val="de-DE"/>
-        </w:rPr>
-        <w:t>Nutzen</w:t>
-      </w:r>
-      <w:r>
-        <w:rPr>
-          <w:rFonts w:ascii="Times New Roman" w:hAnsi="Times New Roman" w:cs="Times New Roman"/>
-          <w:b/>
-          <w:lang w:val="de-DE"/>
-        </w:rPr>
-        <w:t>:</w:t>
-      </w:r>
-    </w:p>
-    <w:p>
-      <w:pPr>
-        <w:jc w:val="both"/>
-        <w:rPr>
-          <w:rFonts w:ascii="Times New Roman" w:hAnsi="Times New Roman" w:cs="Times New Roman"/>
-          <w:lang w:val="de-DE"/>
-        </w:rPr>
-        <w:pPrChange w:id="185" w:author="Christoph Scheffel" w:date="2021-12-15T09:28:00Z">
-          <w:pPr/>
-        </w:pPrChange>
-      </w:pPr>
-      <w:r>
-        <w:rPr>
-          <w:rFonts w:ascii="Times New Roman" w:hAnsi="Times New Roman" w:cs="Times New Roman"/>
-          <w:lang w:val="de-DE"/>
-        </w:rPr>
-        <w:t>Für die Versuchsteilnehmer besteht kein unmittelbarer Nutzen aus der Versuchsteilnahme. Für die Versuchsteilnahme besteht aber die Möglichkeit, Versuchspersonenstunden als Entschädigung zu bekommen.</w:t>
-      </w:r>
+        <w:lastRenderedPageBreak/>
+        <w:t xml:space="preserve">Versuchsteilnehmer: </w:t>
+      </w:r>
+      <w:del w:id="182" w:author="Christoph Scheffel" w:date="2021-12-16T10:17:00Z">
+        <w:r>
+          <w:rPr>
+            <w:rFonts w:ascii="Times New Roman" w:hAnsi="Times New Roman" w:cs="Times New Roman"/>
+            <w:lang w:val="de-DE"/>
+          </w:rPr>
+          <w:delText>Da das Experiment online und selbstständig durchgeführt wird, gibt es keine Kriterien, nach denen ein Experimentator das Experiment unterbrechen oder abbrechen könnte. Allerdings können Versuchsteilnehmer jederzeit selbstständig die Bearbeitung des Experimentes abbrechen, sofern Sie sich unwohl fühlen</w:delText>
+        </w:r>
+        <w:r>
+          <w:rPr>
+            <w:rFonts w:ascii="Times New Roman" w:hAnsi="Times New Roman" w:cs="Times New Roman"/>
+            <w:lang w:val="de-DE"/>
+          </w:rPr>
+          <w:delText>.</w:delText>
+        </w:r>
+      </w:del>
+      <w:ins w:id="183" w:author="Christoph Scheffel" w:date="2021-12-16T10:17:00Z">
+        <w:r>
+          <w:rPr>
+            <w:rFonts w:ascii="Times New Roman" w:hAnsi="Times New Roman" w:cs="Times New Roman"/>
+            <w:lang w:val="de-DE"/>
+          </w:rPr>
+          <w:t>Während der Online-Fragebögen haben die Versuchspersonen jederzeit die Möglichkeit</w:t>
+        </w:r>
+      </w:ins>
+      <w:ins w:id="184" w:author="Christoph Scheffel" w:date="2021-12-16T10:30:00Z">
+        <w:r>
+          <w:rPr>
+            <w:rFonts w:ascii="Times New Roman" w:hAnsi="Times New Roman" w:cs="Times New Roman"/>
+            <w:lang w:val="de-DE"/>
+          </w:rPr>
+          <w:t xml:space="preserve">, das Experiment abzubrechen. Unvollständig erhobene Datensätze werden nicht ausgewertet. </w:t>
+        </w:r>
+      </w:ins>
+      <w:bookmarkStart w:id="185" w:name="_GoBack"/>
+      <w:bookmarkEnd w:id="185"/>
     </w:p>
     <w:p>
       <w:pPr>
@@ -3451,71 +3324,15 @@
           <w:pPr/>
         </w:pPrChange>
       </w:pPr>
-      <w:r>
-        <w:rPr>
-          <w:rFonts w:ascii="Times New Roman" w:hAnsi="Times New Roman" w:cs="Times New Roman"/>
-          <w:lang w:val="de-DE"/>
-        </w:rPr>
-        <w:t>Die Studie dient also einem rein wissenschaftlichen Ziel und hat für die Probanden keinen diagnostischen oder therapeutischen Wert.</w:t>
-      </w:r>
-    </w:p>
-    <w:p>
-      <w:pPr>
-        <w:rPr>
-          <w:rFonts w:ascii="Times New Roman" w:hAnsi="Times New Roman" w:cs="Times New Roman"/>
-          <w:b/>
-          <w:lang w:val="de-DE"/>
-        </w:rPr>
-      </w:pPr>
-      <w:r>
-        <w:rPr>
-          <w:rFonts w:ascii="Times New Roman" w:hAnsi="Times New Roman" w:cs="Times New Roman"/>
-          <w:b/>
-          <w:lang w:val="de-DE"/>
-        </w:rPr>
-        <w:t>Unterbrechungs- / Abbruchkriterien</w:t>
-      </w:r>
-      <w:r>
-        <w:rPr>
-          <w:rFonts w:ascii="Times New Roman" w:hAnsi="Times New Roman" w:cs="Times New Roman"/>
-          <w:b/>
-          <w:lang w:val="de-DE"/>
-        </w:rPr>
-        <w:t>:</w:t>
-      </w:r>
-    </w:p>
-    <w:p>
-      <w:pPr>
-        <w:jc w:val="both"/>
-        <w:rPr>
-          <w:rFonts w:ascii="Times New Roman" w:hAnsi="Times New Roman" w:cs="Times New Roman"/>
-          <w:lang w:val="de-DE"/>
-        </w:rPr>
-        <w:pPrChange w:id="187" w:author="Christoph Scheffel" w:date="2021-12-15T09:28:00Z">
-          <w:pPr/>
-        </w:pPrChange>
-      </w:pPr>
-      <w:r>
-        <w:rPr>
-          <w:rFonts w:ascii="Times New Roman" w:hAnsi="Times New Roman" w:cs="Times New Roman"/>
-          <w:lang w:val="de-DE"/>
-        </w:rPr>
-        <w:t xml:space="preserve">Versuchsteilnehmer: </w:t>
-      </w:r>
-      <w:r>
-        <w:rPr>
-          <w:rFonts w:ascii="Times New Roman" w:hAnsi="Times New Roman" w:cs="Times New Roman"/>
-          <w:lang w:val="de-DE"/>
-        </w:rPr>
-        <w:t>Da das Experiment online und selbstständig durchgeführt wird, gibt es keine Kriterien, nach denen ein Experimentator das Experiment unterbrechen oder abbrechen könnte. Allerdings können Versuchsteilnehmer jederzeit selbstständig die Bearbeitung des Experimentes abbrechen, sofern Sie sich unwohl fühlen</w:t>
-      </w:r>
-      <w:r>
-        <w:rPr>
-          <w:rFonts w:ascii="Times New Roman" w:hAnsi="Times New Roman" w:cs="Times New Roman"/>
-          <w:lang w:val="de-DE"/>
-        </w:rPr>
-        <w:t>.</w:t>
-      </w:r>
+      <w:ins w:id="187" w:author="Christoph Scheffel" w:date="2021-12-16T10:16:00Z">
+        <w:r>
+          <w:rPr>
+            <w:rFonts w:ascii="Times New Roman" w:hAnsi="Times New Roman" w:cs="Times New Roman"/>
+            <w:lang w:val="de-DE"/>
+          </w:rPr>
+          <w:t>Versuchsleiter:</w:t>
+        </w:r>
+      </w:ins>
     </w:p>
     <w:p>
       <w:pPr>
@@ -3533,7 +3350,6 @@
           <w:rFonts w:ascii="Times New Roman" w:hAnsi="Times New Roman" w:cs="Times New Roman"/>
           <w:lang w:val="de-DE"/>
         </w:rPr>
-        <w:lastRenderedPageBreak/>
         <w:t xml:space="preserve">Studie: Die Erhebungen im Rahmen dieser Studie werden abgeschlossen, wenn das festgelegte </w:t>
       </w:r>
       <w:r>
@@ -3831,7 +3647,16 @@
         <w:fldChar w:fldCharType="separate"/>
       </w:r>
       <w:r>
-        <w:t xml:space="preserve">Faul, F., Erdfelder, E., Buchner, A., &amp; Lang, A. G. (2009). Statistical power analyses using G*Power 3.1: Tests for correlation and regression analyses. </w:t>
+        <w:rPr>
+          <w:lang w:val="de-DE"/>
+          <w:rPrChange w:id="192" w:author="Christoph Scheffel" w:date="2021-12-16T08:34:00Z">
+            <w:rPr/>
+          </w:rPrChange>
+        </w:rPr>
+        <w:t xml:space="preserve">Faul, F., Erdfelder, E., Buchner, A., &amp; Lang, A. G. (2009). </w:t>
+      </w:r>
+      <w:r>
+        <w:t xml:space="preserve">Statistical power analyses using G*Power 3.1: Tests for correlation and regression analyses. </w:t>
       </w:r>
       <w:r>
         <w:rPr>
@@ -3888,6 +3713,7 @@
         <w:ind w:left="720" w:hanging="720"/>
       </w:pPr>
       <w:r>
+        <w:lastRenderedPageBreak/>
         <w:t xml:space="preserve">Gross, J. J. (1998b). The emerging field of emotion regulation: An integrative review. </w:t>
       </w:r>
       <w:r>
@@ -3924,6 +3750,12 @@
         <w:pStyle w:val="EndNoteBibliography"/>
         <w:spacing w:after="0"/>
         <w:ind w:left="720" w:hanging="720"/>
+        <w:rPr>
+          <w:lang w:val="de-DE"/>
+          <w:rPrChange w:id="193" w:author="Christoph Scheffel" w:date="2021-12-16T08:34:00Z">
+            <w:rPr/>
+          </w:rPrChange>
+        </w:rPr>
       </w:pPr>
       <w:r>
         <w:t xml:space="preserve">Lang, P. J., Bradley, M. M., &amp; Cuthbert, B. N. (2008). </w:t>
@@ -3935,7 +3767,16 @@
         <w:t>International affective picture system (IAPS): affective ratings of pictures and instruction manual</w:t>
       </w:r>
       <w:r>
-        <w:t>. Gainsville, FL: University of Florida.</w:t>
+        <w:t xml:space="preserve">. </w:t>
+      </w:r>
+      <w:r>
+        <w:rPr>
+          <w:lang w:val="de-DE"/>
+          <w:rPrChange w:id="194" w:author="Christoph Scheffel" w:date="2021-12-16T08:34:00Z">
+            <w:rPr/>
+          </w:rPrChange>
+        </w:rPr>
+        <w:t>Gainsville, FL: University of Florida.</w:t>
       </w:r>
     </w:p>
     <w:p>
@@ -3945,8 +3786,16 @@
         <w:ind w:left="720" w:hanging="720"/>
       </w:pPr>
       <w:r>
-        <w:lastRenderedPageBreak/>
-        <w:t xml:space="preserve">Scheffel, C., Graupner, S. T., Gartner, A., Zerna, J., Strobel, A., &amp; Dorfel, D. (2021). Effort beats effectiveness in emotion regulation choice: Differences between suppression and distancing in subjective and physiological measures. </w:t>
+        <w:rPr>
+          <w:lang w:val="de-DE"/>
+          <w:rPrChange w:id="195" w:author="Christoph Scheffel" w:date="2021-12-16T08:34:00Z">
+            <w:rPr/>
+          </w:rPrChange>
+        </w:rPr>
+        <w:t xml:space="preserve">Scheffel, C., Graupner, S. T., Gartner, A., Zerna, J., Strobel, A., &amp; Dorfel, D. (2021). </w:t>
+      </w:r>
+      <w:r>
+        <w:t xml:space="preserve">Effort beats effectiveness in emotion regulation choice: Differences between suppression and distancing in subjective and physiological measures. </w:t>
       </w:r>
       <w:r>
         <w:rPr>
@@ -3963,6 +3812,12 @@
         <w:pStyle w:val="EndNoteBibliography"/>
         <w:spacing w:after="0"/>
         <w:ind w:left="720" w:hanging="720"/>
+        <w:rPr>
+          <w:lang w:val="de-DE"/>
+          <w:rPrChange w:id="196" w:author="Christoph Scheffel" w:date="2021-12-16T08:34:00Z">
+            <w:rPr/>
+          </w:rPrChange>
+        </w:rPr>
       </w:pPr>
       <w:r>
         <w:t xml:space="preserve">Sheppes, G., Scheibe, S., Suri, G., &amp; Gross, J. J. (2011). Emotion-regulation choice. </w:t>
@@ -3970,10 +3825,22 @@
       <w:r>
         <w:rPr>
           <w:i/>
+          <w:lang w:val="de-DE"/>
+          <w:rPrChange w:id="197" w:author="Christoph Scheffel" w:date="2021-12-16T08:34:00Z">
+            <w:rPr>
+              <w:i/>
+            </w:rPr>
+          </w:rPrChange>
         </w:rPr>
         <w:t>Psychological Science, 22</w:t>
       </w:r>
       <w:r>
+        <w:rPr>
+          <w:lang w:val="de-DE"/>
+          <w:rPrChange w:id="198" w:author="Christoph Scheffel" w:date="2021-12-16T08:34:00Z">
+            <w:rPr/>
+          </w:rPrChange>
+        </w:rPr>
         <w:t>(11), 1391-1396. doi:10.1177/0956797611418350</w:t>
       </w:r>
     </w:p>
@@ -3982,17 +3849,41 @@
         <w:pStyle w:val="EndNoteBibliography"/>
         <w:spacing w:after="0"/>
         <w:ind w:left="720" w:hanging="720"/>
-      </w:pPr>
-      <w:r>
+        <w:rPr>
+          <w:lang w:val="de-DE"/>
+          <w:rPrChange w:id="199" w:author="Christoph Scheffel" w:date="2021-12-16T08:34:00Z">
+            <w:rPr/>
+          </w:rPrChange>
+        </w:rPr>
+      </w:pPr>
+      <w:r>
+        <w:rPr>
+          <w:lang w:val="de-DE"/>
+          <w:rPrChange w:id="200" w:author="Christoph Scheffel" w:date="2021-12-16T08:34:00Z">
+            <w:rPr/>
+          </w:rPrChange>
+        </w:rPr>
         <w:t xml:space="preserve">Wessa, M., Kanske, P., Neumeister, P., Bode, K., Heissler, J., &amp; Schönfelder, S. (2010). EmoPics: Subjektive und psychophysiologische Evaluation neuen Bildmaterials für die klinisch-biopsychologische Forschung. </w:t>
       </w:r>
       <w:r>
         <w:rPr>
           <w:i/>
+          <w:lang w:val="de-DE"/>
+          <w:rPrChange w:id="201" w:author="Christoph Scheffel" w:date="2021-12-16T08:34:00Z">
+            <w:rPr>
+              <w:i/>
+            </w:rPr>
+          </w:rPrChange>
         </w:rPr>
         <w:t>Zeitschrift für Klinische Psychologie und Psychotherapie, 39</w:t>
       </w:r>
       <w:r>
+        <w:rPr>
+          <w:lang w:val="de-DE"/>
+          <w:rPrChange w:id="202" w:author="Christoph Scheffel" w:date="2021-12-16T08:34:00Z">
+            <w:rPr/>
+          </w:rPrChange>
+        </w:rPr>
         <w:t xml:space="preserve">(Suppl. 1/11), 77. </w:t>
       </w:r>
     </w:p>
@@ -4002,7 +3893,16 @@
         <w:ind w:left="720" w:hanging="720"/>
       </w:pPr>
       <w:r>
-        <w:t xml:space="preserve">Westbrook, A., Kester, D., &amp; Braver, T. S. (2013). What is the subjective cost of cognitive effort? Load, trait, and aging effects revealed by economic preference. </w:t>
+        <w:rPr>
+          <w:lang w:val="de-DE"/>
+          <w:rPrChange w:id="203" w:author="Christoph Scheffel" w:date="2021-12-16T08:34:00Z">
+            <w:rPr/>
+          </w:rPrChange>
+        </w:rPr>
+        <w:t xml:space="preserve">Westbrook, A., Kester, D., &amp; Braver, T. S. (2013). </w:t>
+      </w:r>
+      <w:r>
+        <w:t xml:space="preserve">What is the subjective cost of cognitive effort? Load, trait, and aging effects revealed by economic preference. </w:t>
       </w:r>
       <w:r>
         <w:rPr>
@@ -4068,6 +3968,9 @@
     <w:p>
       <w:pPr>
         <w:pStyle w:val="Kommentartext"/>
+        <w:rPr>
+          <w:lang w:val="de-DE"/>
+        </w:rPr>
       </w:pPr>
       <w:r>
         <w:rPr>
@@ -4075,25 +3978,15 @@
         </w:rPr>
         <w:annotationRef/>
       </w:r>
-      <w:proofErr w:type="spellStart"/>
-      <w:r>
-        <w:t>Bitte</w:t>
-      </w:r>
-      <w:proofErr w:type="spellEnd"/>
-      <w:r>
-        <w:t xml:space="preserve"> </w:t>
-      </w:r>
-      <w:proofErr w:type="spellStart"/>
-      <w:r>
-        <w:t>überprüfen</w:t>
-      </w:r>
-      <w:proofErr w:type="spellEnd"/>
-      <w:r>
-        <w:t>!</w:t>
+      <w:r>
+        <w:rPr>
+          <w:lang w:val="de-DE"/>
+        </w:rPr>
+        <w:t>Bitte überprüfen!</w:t>
       </w:r>
     </w:p>
   </w:comment>
-  <w:comment w:id="78" w:author="Christoph Scheffel" w:date="2021-12-15T10:09:00Z" w:initials="CS">
+  <w:comment w:id="64" w:author="Christoph Scheffel" w:date="2021-12-15T10:09:00Z" w:initials="CS">
     <w:p>
       <w:pPr>
         <w:pStyle w:val="Kommentartext"/>
@@ -4121,10 +4014,13 @@
       </w:r>
     </w:p>
   </w:comment>
-  <w:comment w:id="88" w:author="Christoph Scheffel" w:date="2021-12-15T11:14:00Z" w:initials="CS">
+  <w:comment w:id="74" w:author="Christoph Scheffel" w:date="2021-12-15T11:14:00Z" w:initials="CS">
     <w:p>
       <w:pPr>
         <w:pStyle w:val="Kommentartext"/>
+        <w:rPr>
+          <w:lang w:val="de-DE"/>
+        </w:rPr>
       </w:pPr>
       <w:r>
         <w:rPr>
@@ -4132,20 +4028,21 @@
         </w:rPr>
         <w:annotationRef/>
       </w:r>
-      <w:proofErr w:type="spellStart"/>
-      <w:r>
-        <w:t>Korrekt</w:t>
-      </w:r>
-      <w:proofErr w:type="spellEnd"/>
-      <w:r>
-        <w:t>?</w:t>
+      <w:r>
+        <w:rPr>
+          <w:lang w:val="de-DE"/>
+        </w:rPr>
+        <w:t>Korrekt?</w:t>
       </w:r>
     </w:p>
   </w:comment>
-  <w:comment w:id="104" w:author="Christoph Scheffel" w:date="2021-12-15T15:12:00Z" w:initials="CS">
+  <w:comment w:id="90" w:author="Christoph Scheffel" w:date="2021-12-15T15:12:00Z" w:initials="CS">
     <w:p>
       <w:pPr>
         <w:pStyle w:val="Kommentartext"/>
+        <w:rPr>
+          <w:lang w:val="de-DE"/>
+        </w:rPr>
       </w:pPr>
       <w:r>
         <w:rPr>
@@ -4153,19 +4050,15 @@
         </w:rPr>
         <w:annotationRef/>
       </w:r>
-      <w:proofErr w:type="spellStart"/>
-      <w:r>
-        <w:t>Stimmt</w:t>
-      </w:r>
-      <w:proofErr w:type="spellEnd"/>
-      <w:r>
-        <w:t xml:space="preserve"> das?</w:t>
-      </w:r>
-      <w:bookmarkStart w:id="105" w:name="_GoBack"/>
-      <w:bookmarkEnd w:id="105"/>
+      <w:r>
+        <w:rPr>
+          <w:lang w:val="de-DE"/>
+        </w:rPr>
+        <w:t>Stimmt das?</w:t>
+      </w:r>
     </w:p>
   </w:comment>
-  <w:comment w:id="109" w:author="Christoph Scheffel" w:date="2021-12-15T15:12:00Z" w:initials="CS">
+  <w:comment w:id="94" w:author="Christoph Scheffel" w:date="2021-12-15T15:12:00Z" w:initials="CS">
     <w:p>
       <w:pPr>
         <w:pStyle w:val="Kommentartext"/>
@@ -4187,7 +4080,7 @@
       </w:r>
     </w:p>
   </w:comment>
-  <w:comment w:id="134" w:author="Christoph Scheffel" w:date="2021-12-15T13:48:00Z" w:initials="CS">
+  <w:comment w:id="119" w:author="Christoph Scheffel" w:date="2021-12-15T13:48:00Z" w:initials="CS">
     <w:p>
       <w:pPr>
         <w:pStyle w:val="Kommentartext"/>
@@ -4198,35 +4091,9 @@
         </w:rPr>
         <w:annotationRef/>
       </w:r>
-      <w:proofErr w:type="spellStart"/>
-      <w:r>
-        <w:t>Bitte</w:t>
-      </w:r>
-      <w:proofErr w:type="spellEnd"/>
-      <w:r>
-        <w:t xml:space="preserve"> </w:t>
-      </w:r>
-      <w:proofErr w:type="spellStart"/>
-      <w:r>
-        <w:t>eine</w:t>
-      </w:r>
-      <w:proofErr w:type="spellEnd"/>
-      <w:r>
-        <w:t xml:space="preserve"> </w:t>
-      </w:r>
-      <w:proofErr w:type="spellStart"/>
-      <w:r>
-        <w:t>Quelle</w:t>
-      </w:r>
-      <w:proofErr w:type="spellEnd"/>
-      <w:r>
-        <w:t xml:space="preserve"> </w:t>
-      </w:r>
-      <w:proofErr w:type="spellStart"/>
-      <w:r>
-        <w:t>angeben</w:t>
-      </w:r>
-      <w:proofErr w:type="spellEnd"/>
+      <w:r>
+        <w:t>Bitte eine Quelle angeben</w:t>
+      </w:r>
     </w:p>
   </w:comment>
 </w:comments>
@@ -4966,6 +4833,7 @@
   <w:style w:type="character" w:default="1" w:styleId="Absatz-Standardschriftart">
     <w:name w:val="Default Paragraph Font"/>
     <w:uiPriority w:val="1"/>
+    <w:semiHidden/>
     <w:unhideWhenUsed/>
   </w:style>
   <w:style w:type="table" w:default="1" w:styleId="NormaleTabelle">

</xml_diff>